<commit_message>
CIERRE 20 DIC 2021
</commit_message>
<xml_diff>
--- a/01 DOCUEMENTOS/MEMOS CENTRAL  2022.docx
+++ b/01 DOCUEMENTOS/MEMOS CENTRAL  2022.docx
@@ -50,64 +50,73 @@
           <w:sz w:val="44"/>
           <w:szCs w:val="44"/>
         </w:rPr>
-        <w:t xml:space="preserve">17 </w:t>
-      </w:r>
-      <w:r>
-        <w:rPr>
-          <w:b/>
-          <w:bCs/>
-          <w:sz w:val="44"/>
-          <w:szCs w:val="44"/>
-        </w:rPr>
-        <w:t xml:space="preserve"> DE</w:t>
-      </w:r>
-      <w:proofErr w:type="gramEnd"/>
-      <w:r>
-        <w:rPr>
-          <w:b/>
-          <w:bCs/>
-          <w:sz w:val="44"/>
-          <w:szCs w:val="44"/>
-        </w:rPr>
-        <w:t xml:space="preserve"> DICIEMBRE 2021</w:t>
-      </w:r>
-    </w:p>
-    <w:p>
-      <w:pPr>
-        <w:jc w:val="center"/>
-        <w:rPr>
-          <w:b/>
-          <w:bCs/>
-          <w:sz w:val="44"/>
-          <w:szCs w:val="44"/>
-        </w:rPr>
-      </w:pPr>
-    </w:p>
-    <w:p>
-      <w:pPr>
-        <w:rPr>
-          <w:sz w:val="44"/>
-          <w:szCs w:val="44"/>
-        </w:rPr>
-      </w:pPr>
-      <w:r>
-        <w:rPr>
-          <w:b/>
-          <w:bCs/>
-          <w:sz w:val="44"/>
-          <w:szCs w:val="44"/>
-        </w:rPr>
-        <w:t xml:space="preserve">PARA:     </w:t>
-      </w:r>
-      <w:r>
-        <w:rPr>
-          <w:sz w:val="44"/>
-          <w:szCs w:val="44"/>
-        </w:rPr>
-        <w:t>CENTRAL</w:t>
+        <w:t>20</w:t>
       </w:r>
       <w:bookmarkStart w:id="0" w:name="_GoBack"/>
       <w:bookmarkEnd w:id="0"/>
+      <w:r>
+        <w:rPr>
+          <w:b/>
+          <w:bCs/>
+          <w:sz w:val="44"/>
+          <w:szCs w:val="44"/>
+        </w:rPr>
+        <w:t xml:space="preserve"> </w:t>
+      </w:r>
+      <w:r>
+        <w:rPr>
+          <w:b/>
+          <w:bCs/>
+          <w:sz w:val="44"/>
+          <w:szCs w:val="44"/>
+        </w:rPr>
+        <w:t xml:space="preserve"> DE</w:t>
+      </w:r>
+      <w:proofErr w:type="gramEnd"/>
+      <w:r>
+        <w:rPr>
+          <w:b/>
+          <w:bCs/>
+          <w:sz w:val="44"/>
+          <w:szCs w:val="44"/>
+        </w:rPr>
+        <w:t xml:space="preserve"> DICIEMBRE 2021</w:t>
+      </w:r>
+    </w:p>
+    <w:p>
+      <w:pPr>
+        <w:jc w:val="center"/>
+        <w:rPr>
+          <w:b/>
+          <w:bCs/>
+          <w:sz w:val="44"/>
+          <w:szCs w:val="44"/>
+        </w:rPr>
+      </w:pPr>
+    </w:p>
+    <w:p>
+      <w:pPr>
+        <w:rPr>
+          <w:sz w:val="44"/>
+          <w:szCs w:val="44"/>
+        </w:rPr>
+      </w:pPr>
+      <w:r>
+        <w:rPr>
+          <w:b/>
+          <w:bCs/>
+          <w:sz w:val="44"/>
+          <w:szCs w:val="44"/>
+        </w:rPr>
+        <w:t xml:space="preserve">PARA:     </w:t>
+      </w:r>
+      <w:r>
+        <w:rPr>
+          <w:sz w:val="44"/>
+          <w:szCs w:val="44"/>
+        </w:rPr>
+        <w:t xml:space="preserve">HERRADURA </w:t>
+      </w:r>
     </w:p>
     <w:p>
       <w:pPr>
@@ -198,14 +207,7 @@
           <w:szCs w:val="44"/>
         </w:rPr>
         <w:tab/>
-        <w:t xml:space="preserve"> SE LES RECUERD</w:t>
-      </w:r>
-      <w:r>
-        <w:rPr>
-          <w:sz w:val="44"/>
-          <w:szCs w:val="44"/>
-        </w:rPr>
-        <w:t xml:space="preserve">A QUE LAS </w:t>
+        <w:t xml:space="preserve"> SE LES RECUERDA QUE LAS </w:t>
       </w:r>
       <w:proofErr w:type="gramStart"/>
       <w:r>

</xml_diff>

<commit_message>
CIERRE 31 DIC 2021
</commit_message>
<xml_diff>
--- a/01 DOCUEMENTOS/MEMOS CENTRAL  2022.docx
+++ b/01 DOCUEMENTOS/MEMOS CENTRAL  2022.docx
@@ -50,10 +50,338 @@
           <w:sz w:val="44"/>
           <w:szCs w:val="44"/>
         </w:rPr>
-        <w:t>20</w:t>
+        <w:t>31  DE</w:t>
+      </w:r>
+      <w:proofErr w:type="gramEnd"/>
+      <w:r>
+        <w:rPr>
+          <w:b/>
+          <w:bCs/>
+          <w:sz w:val="44"/>
+          <w:szCs w:val="44"/>
+        </w:rPr>
+        <w:t xml:space="preserve"> DICIEMBRE 2021</w:t>
+      </w:r>
+    </w:p>
+    <w:p>
+      <w:pPr>
+        <w:jc w:val="center"/>
+        <w:rPr>
+          <w:b/>
+          <w:bCs/>
+          <w:sz w:val="44"/>
+          <w:szCs w:val="44"/>
+        </w:rPr>
+      </w:pPr>
+    </w:p>
+    <w:p>
+      <w:pPr>
+        <w:rPr>
+          <w:sz w:val="44"/>
+          <w:szCs w:val="44"/>
+        </w:rPr>
+      </w:pPr>
+      <w:r>
+        <w:rPr>
+          <w:b/>
+          <w:bCs/>
+          <w:sz w:val="44"/>
+          <w:szCs w:val="44"/>
+        </w:rPr>
+        <w:t xml:space="preserve">PARA:     </w:t>
+      </w:r>
+      <w:r>
+        <w:rPr>
+          <w:sz w:val="44"/>
+          <w:szCs w:val="44"/>
+        </w:rPr>
+        <w:t xml:space="preserve">CENTRAL </w:t>
       </w:r>
       <w:bookmarkStart w:id="0" w:name="_GoBack"/>
       <w:bookmarkEnd w:id="0"/>
+      <w:r>
+        <w:rPr>
+          <w:sz w:val="44"/>
+          <w:szCs w:val="44"/>
+        </w:rPr>
+        <w:t xml:space="preserve"> </w:t>
+      </w:r>
+    </w:p>
+    <w:p>
+      <w:pPr>
+        <w:rPr>
+          <w:sz w:val="44"/>
+          <w:szCs w:val="44"/>
+        </w:rPr>
+      </w:pPr>
+      <w:r>
+        <w:rPr>
+          <w:sz w:val="44"/>
+          <w:szCs w:val="44"/>
+        </w:rPr>
+        <w:t xml:space="preserve">DE: </w:t>
+      </w:r>
+      <w:r>
+        <w:rPr>
+          <w:sz w:val="44"/>
+          <w:szCs w:val="44"/>
+        </w:rPr>
+        <w:tab/>
+      </w:r>
+      <w:r>
+        <w:rPr>
+          <w:sz w:val="44"/>
+          <w:szCs w:val="44"/>
+        </w:rPr>
+        <w:tab/>
+        <w:t xml:space="preserve">   DIRECCION GENERAL </w:t>
+      </w:r>
+    </w:p>
+    <w:p>
+      <w:pPr>
+        <w:rPr>
+          <w:b/>
+          <w:bCs/>
+          <w:sz w:val="44"/>
+          <w:szCs w:val="44"/>
+        </w:rPr>
+      </w:pPr>
+      <w:r>
+        <w:rPr>
+          <w:sz w:val="44"/>
+          <w:szCs w:val="44"/>
+        </w:rPr>
+        <w:t>ASUNTO</w:t>
+      </w:r>
+      <w:r>
+        <w:rPr>
+          <w:b/>
+          <w:bCs/>
+          <w:sz w:val="44"/>
+          <w:szCs w:val="44"/>
+          <w:highlight w:val="yellow"/>
+        </w:rPr>
+        <w:t xml:space="preserve">:  F A L T A S  </w:t>
+      </w:r>
+    </w:p>
+    <w:p>
+      <w:pPr>
+        <w:rPr>
+          <w:sz w:val="44"/>
+          <w:szCs w:val="44"/>
+        </w:rPr>
+      </w:pPr>
+    </w:p>
+    <w:p>
+      <w:pPr>
+        <w:spacing w:line="360" w:lineRule="auto"/>
+        <w:rPr>
+          <w:sz w:val="44"/>
+          <w:szCs w:val="44"/>
+        </w:rPr>
+      </w:pPr>
+    </w:p>
+    <w:p>
+      <w:pPr>
+        <w:spacing w:line="360" w:lineRule="auto"/>
+        <w:rPr>
+          <w:sz w:val="44"/>
+          <w:szCs w:val="44"/>
+        </w:rPr>
+      </w:pPr>
+    </w:p>
+    <w:p>
+      <w:pPr>
+        <w:spacing w:line="360" w:lineRule="auto"/>
+        <w:jc w:val="both"/>
+        <w:rPr>
+          <w:sz w:val="44"/>
+          <w:szCs w:val="44"/>
+        </w:rPr>
+      </w:pPr>
+      <w:r>
+        <w:rPr>
+          <w:sz w:val="44"/>
+          <w:szCs w:val="44"/>
+        </w:rPr>
+        <w:tab/>
+        <w:t xml:space="preserve"> SE LES RECUERDA QUE AL ACUMULAR</w:t>
+      </w:r>
+      <w:r>
+        <w:rPr>
+          <w:sz w:val="44"/>
+          <w:szCs w:val="44"/>
+        </w:rPr>
+        <w:t xml:space="preserve">                </w:t>
+      </w:r>
+      <w:r>
+        <w:rPr>
+          <w:sz w:val="44"/>
+          <w:szCs w:val="44"/>
+        </w:rPr>
+        <w:t xml:space="preserve"> </w:t>
+      </w:r>
+      <w:r>
+        <w:rPr>
+          <w:b/>
+          <w:sz w:val="44"/>
+          <w:szCs w:val="44"/>
+          <w:u w:val="single"/>
+        </w:rPr>
+        <w:t xml:space="preserve">4 </w:t>
+      </w:r>
+      <w:proofErr w:type="gramStart"/>
+      <w:r>
+        <w:rPr>
+          <w:b/>
+          <w:sz w:val="44"/>
+          <w:szCs w:val="44"/>
+          <w:u w:val="single"/>
+        </w:rPr>
+        <w:t>FALT</w:t>
+      </w:r>
+      <w:r>
+        <w:rPr>
+          <w:b/>
+          <w:sz w:val="44"/>
+          <w:szCs w:val="44"/>
+          <w:u w:val="single"/>
+        </w:rPr>
+        <w:t>AS  EN</w:t>
+      </w:r>
+      <w:proofErr w:type="gramEnd"/>
+      <w:r>
+        <w:rPr>
+          <w:b/>
+          <w:sz w:val="44"/>
+          <w:szCs w:val="44"/>
+          <w:u w:val="single"/>
+        </w:rPr>
+        <w:t xml:space="preserve"> UN </w:t>
+      </w:r>
+      <w:r>
+        <w:rPr>
+          <w:b/>
+          <w:sz w:val="44"/>
+          <w:szCs w:val="44"/>
+          <w:u w:val="single"/>
+        </w:rPr>
+        <w:t xml:space="preserve">MES </w:t>
+      </w:r>
+      <w:r>
+        <w:rPr>
+          <w:b/>
+          <w:sz w:val="44"/>
+          <w:szCs w:val="44"/>
+          <w:u w:val="single"/>
+        </w:rPr>
+        <w:t xml:space="preserve"> </w:t>
+      </w:r>
+      <w:r>
+        <w:rPr>
+          <w:b/>
+          <w:sz w:val="44"/>
+          <w:szCs w:val="44"/>
+          <w:u w:val="single"/>
+        </w:rPr>
+        <w:t>SIN JUSTIFICAR</w:t>
+      </w:r>
+      <w:r>
+        <w:rPr>
+          <w:sz w:val="44"/>
+          <w:szCs w:val="44"/>
+        </w:rPr>
+        <w:t xml:space="preserve"> </w:t>
+      </w:r>
+      <w:r>
+        <w:rPr>
+          <w:sz w:val="44"/>
+          <w:szCs w:val="44"/>
+        </w:rPr>
+        <w:t xml:space="preserve"> ES BAJA AUTOMATICAMENTE </w:t>
+      </w:r>
+    </w:p>
+    <w:p>
+      <w:pPr>
+        <w:spacing w:line="360" w:lineRule="auto"/>
+        <w:jc w:val="both"/>
+        <w:rPr>
+          <w:sz w:val="44"/>
+          <w:szCs w:val="44"/>
+        </w:rPr>
+      </w:pPr>
+    </w:p>
+    <w:p>
+      <w:pPr>
+        <w:spacing w:line="360" w:lineRule="auto"/>
+        <w:jc w:val="both"/>
+        <w:rPr>
+          <w:sz w:val="44"/>
+          <w:szCs w:val="44"/>
+        </w:rPr>
+      </w:pPr>
+    </w:p>
+    <w:p>
+      <w:pPr>
+        <w:spacing w:line="360" w:lineRule="auto"/>
+        <w:jc w:val="both"/>
+        <w:rPr>
+          <w:sz w:val="44"/>
+          <w:szCs w:val="44"/>
+        </w:rPr>
+      </w:pPr>
+    </w:p>
+    <w:p>
+      <w:pPr>
+        <w:jc w:val="center"/>
+        <w:rPr>
+          <w:b/>
+          <w:bCs/>
+          <w:sz w:val="44"/>
+          <w:szCs w:val="44"/>
+        </w:rPr>
+      </w:pPr>
+      <w:r>
+        <w:rPr>
+          <w:b/>
+          <w:bCs/>
+          <w:sz w:val="44"/>
+          <w:szCs w:val="44"/>
+        </w:rPr>
+        <w:lastRenderedPageBreak/>
+        <w:t>M E M O R A N DU M</w:t>
+      </w:r>
+    </w:p>
+    <w:p>
+      <w:pPr>
+        <w:rPr>
+          <w:b/>
+          <w:bCs/>
+          <w:sz w:val="44"/>
+          <w:szCs w:val="44"/>
+        </w:rPr>
+      </w:pPr>
+    </w:p>
+    <w:p>
+      <w:pPr>
+        <w:jc w:val="center"/>
+        <w:rPr>
+          <w:b/>
+          <w:bCs/>
+          <w:sz w:val="44"/>
+          <w:szCs w:val="44"/>
+        </w:rPr>
+      </w:pPr>
+      <w:proofErr w:type="gramStart"/>
+      <w:r>
+        <w:rPr>
+          <w:b/>
+          <w:bCs/>
+          <w:sz w:val="44"/>
+          <w:szCs w:val="44"/>
+        </w:rPr>
+        <w:t>20</w:t>
+      </w:r>
       <w:r>
         <w:rPr>
           <w:b/>

</xml_diff>

<commit_message>
cierre del 3 de enero 2022
</commit_message>
<xml_diff>
--- a/01 DOCUEMENTOS/MEMOS CENTRAL  2022.docx
+++ b/01 DOCUEMENTOS/MEMOS CENTRAL  2022.docx
@@ -34,6 +34,37 @@
     </w:p>
     <w:p>
       <w:pPr>
+        <w:ind w:left="1416" w:firstLine="708"/>
+        <w:rPr>
+          <w:b/>
+          <w:bCs/>
+          <w:sz w:val="44"/>
+          <w:szCs w:val="44"/>
+        </w:rPr>
+      </w:pPr>
+      <w:r>
+        <w:rPr>
+          <w:b/>
+          <w:bCs/>
+          <w:sz w:val="44"/>
+          <w:szCs w:val="44"/>
+        </w:rPr>
+        <w:t xml:space="preserve">03 Enero </w:t>
+      </w:r>
+      <w:proofErr w:type="gramStart"/>
+      <w:r>
+        <w:rPr>
+          <w:b/>
+          <w:bCs/>
+          <w:sz w:val="44"/>
+          <w:szCs w:val="44"/>
+        </w:rPr>
+        <w:t>del  2022</w:t>
+      </w:r>
+      <w:proofErr w:type="gramEnd"/>
+    </w:p>
+    <w:p>
+      <w:pPr>
         <w:jc w:val="center"/>
         <w:rPr>
           <w:b/>
@@ -42,37 +73,6 @@
           <w:szCs w:val="44"/>
         </w:rPr>
       </w:pPr>
-      <w:proofErr w:type="gramStart"/>
-      <w:r>
-        <w:rPr>
-          <w:b/>
-          <w:bCs/>
-          <w:sz w:val="44"/>
-          <w:szCs w:val="44"/>
-        </w:rPr>
-        <w:t>31  DE</w:t>
-      </w:r>
-      <w:proofErr w:type="gramEnd"/>
-      <w:r>
-        <w:rPr>
-          <w:b/>
-          <w:bCs/>
-          <w:sz w:val="44"/>
-          <w:szCs w:val="44"/>
-        </w:rPr>
-        <w:t xml:space="preserve"> DICIEMBRE 2021</w:t>
-      </w:r>
-    </w:p>
-    <w:p>
-      <w:pPr>
-        <w:jc w:val="center"/>
-        <w:rPr>
-          <w:b/>
-          <w:bCs/>
-          <w:sz w:val="44"/>
-          <w:szCs w:val="44"/>
-        </w:rPr>
-      </w:pPr>
     </w:p>
     <w:p>
       <w:pPr>
@@ -95,10 +95,335 @@
           <w:sz w:val="44"/>
           <w:szCs w:val="44"/>
         </w:rPr>
-        <w:t xml:space="preserve">CENTRAL </w:t>
+        <w:t xml:space="preserve">HERRADURA </w:t>
       </w:r>
       <w:bookmarkStart w:id="0" w:name="_GoBack"/>
       <w:bookmarkEnd w:id="0"/>
+      <w:r>
+        <w:rPr>
+          <w:sz w:val="44"/>
+          <w:szCs w:val="44"/>
+        </w:rPr>
+        <w:t xml:space="preserve"> </w:t>
+      </w:r>
+      <w:r>
+        <w:rPr>
+          <w:sz w:val="44"/>
+          <w:szCs w:val="44"/>
+        </w:rPr>
+        <w:t xml:space="preserve"> </w:t>
+      </w:r>
+    </w:p>
+    <w:p>
+      <w:pPr>
+        <w:rPr>
+          <w:sz w:val="44"/>
+          <w:szCs w:val="44"/>
+        </w:rPr>
+      </w:pPr>
+      <w:r>
+        <w:rPr>
+          <w:sz w:val="44"/>
+          <w:szCs w:val="44"/>
+        </w:rPr>
+        <w:t xml:space="preserve">DE: </w:t>
+      </w:r>
+      <w:r>
+        <w:rPr>
+          <w:sz w:val="44"/>
+          <w:szCs w:val="44"/>
+        </w:rPr>
+        <w:tab/>
+      </w:r>
+      <w:r>
+        <w:rPr>
+          <w:sz w:val="44"/>
+          <w:szCs w:val="44"/>
+        </w:rPr>
+        <w:tab/>
+        <w:t xml:space="preserve">   DIRECCION GENERAL </w:t>
+      </w:r>
+    </w:p>
+    <w:p>
+      <w:pPr>
+        <w:rPr>
+          <w:b/>
+          <w:bCs/>
+          <w:sz w:val="44"/>
+          <w:szCs w:val="44"/>
+        </w:rPr>
+      </w:pPr>
+      <w:r>
+        <w:rPr>
+          <w:sz w:val="44"/>
+          <w:szCs w:val="44"/>
+        </w:rPr>
+        <w:t>ASUNTO</w:t>
+      </w:r>
+      <w:r>
+        <w:rPr>
+          <w:b/>
+          <w:bCs/>
+          <w:sz w:val="44"/>
+          <w:szCs w:val="44"/>
+          <w:highlight w:val="yellow"/>
+        </w:rPr>
+        <w:t xml:space="preserve">:  V A C A C I O N E S </w:t>
+      </w:r>
+      <w:r>
+        <w:rPr>
+          <w:b/>
+          <w:bCs/>
+          <w:sz w:val="44"/>
+          <w:szCs w:val="44"/>
+          <w:highlight w:val="yellow"/>
+        </w:rPr>
+        <w:t xml:space="preserve"> </w:t>
+      </w:r>
+    </w:p>
+    <w:p>
+      <w:pPr>
+        <w:rPr>
+          <w:sz w:val="44"/>
+          <w:szCs w:val="44"/>
+        </w:rPr>
+      </w:pPr>
+    </w:p>
+    <w:p>
+      <w:pPr>
+        <w:spacing w:line="360" w:lineRule="auto"/>
+        <w:rPr>
+          <w:sz w:val="44"/>
+          <w:szCs w:val="44"/>
+        </w:rPr>
+      </w:pPr>
+    </w:p>
+    <w:p>
+      <w:pPr>
+        <w:spacing w:line="360" w:lineRule="auto"/>
+        <w:rPr>
+          <w:sz w:val="44"/>
+          <w:szCs w:val="44"/>
+        </w:rPr>
+      </w:pPr>
+    </w:p>
+    <w:p>
+      <w:pPr>
+        <w:spacing w:line="360" w:lineRule="auto"/>
+        <w:jc w:val="both"/>
+        <w:rPr>
+          <w:sz w:val="44"/>
+          <w:szCs w:val="44"/>
+        </w:rPr>
+      </w:pPr>
+      <w:r>
+        <w:rPr>
+          <w:sz w:val="44"/>
+          <w:szCs w:val="44"/>
+        </w:rPr>
+        <w:tab/>
+      </w:r>
+      <w:r>
+        <w:rPr>
+          <w:sz w:val="44"/>
+          <w:szCs w:val="44"/>
+        </w:rPr>
+        <w:t xml:space="preserve"> SE LES INFORMA QUE LAS FECHAS DE LAS VACACIONES SE</w:t>
+      </w:r>
+      <w:r>
+        <w:rPr>
+          <w:sz w:val="44"/>
+          <w:szCs w:val="44"/>
+        </w:rPr>
+        <w:t xml:space="preserve"> TOMARAN Y </w:t>
+      </w:r>
+      <w:proofErr w:type="gramStart"/>
+      <w:r>
+        <w:rPr>
+          <w:sz w:val="44"/>
+          <w:szCs w:val="44"/>
+        </w:rPr>
+        <w:t xml:space="preserve">SERAN </w:t>
+      </w:r>
+      <w:r>
+        <w:rPr>
+          <w:sz w:val="44"/>
+          <w:szCs w:val="44"/>
+        </w:rPr>
+        <w:t xml:space="preserve"> RE</w:t>
+      </w:r>
+      <w:r>
+        <w:rPr>
+          <w:sz w:val="44"/>
+          <w:szCs w:val="44"/>
+        </w:rPr>
+        <w:t>SPETADAS</w:t>
+      </w:r>
+      <w:proofErr w:type="gramEnd"/>
+      <w:r>
+        <w:rPr>
+          <w:sz w:val="44"/>
+          <w:szCs w:val="44"/>
+        </w:rPr>
+        <w:t xml:space="preserve"> TAL Y COMO SE ASIGANRON.</w:t>
+      </w:r>
+    </w:p>
+    <w:p>
+      <w:pPr>
+        <w:spacing w:line="360" w:lineRule="auto"/>
+        <w:jc w:val="both"/>
+        <w:rPr>
+          <w:sz w:val="44"/>
+          <w:szCs w:val="44"/>
+        </w:rPr>
+      </w:pPr>
+      <w:r>
+        <w:rPr>
+          <w:sz w:val="44"/>
+          <w:szCs w:val="44"/>
+        </w:rPr>
+        <w:t xml:space="preserve"> </w:t>
+      </w:r>
+      <w:r>
+        <w:rPr>
+          <w:sz w:val="44"/>
+          <w:szCs w:val="44"/>
+        </w:rPr>
+        <w:t xml:space="preserve">     </w:t>
+      </w:r>
+      <w:r>
+        <w:rPr>
+          <w:b/>
+          <w:sz w:val="44"/>
+          <w:szCs w:val="44"/>
+          <w:u w:val="single"/>
+        </w:rPr>
+        <w:t>“NO HAY CAMBIOS”</w:t>
+      </w:r>
+      <w:r>
+        <w:rPr>
+          <w:sz w:val="44"/>
+          <w:szCs w:val="44"/>
+        </w:rPr>
+        <w:t xml:space="preserve"> </w:t>
+      </w:r>
+    </w:p>
+    <w:p>
+      <w:pPr>
+        <w:spacing w:line="360" w:lineRule="auto"/>
+        <w:jc w:val="both"/>
+        <w:rPr>
+          <w:sz w:val="44"/>
+          <w:szCs w:val="44"/>
+        </w:rPr>
+      </w:pPr>
+    </w:p>
+    <w:p>
+      <w:pPr>
+        <w:spacing w:line="360" w:lineRule="auto"/>
+        <w:jc w:val="both"/>
+        <w:rPr>
+          <w:sz w:val="44"/>
+          <w:szCs w:val="44"/>
+        </w:rPr>
+      </w:pPr>
+    </w:p>
+    <w:p>
+      <w:pPr>
+        <w:jc w:val="center"/>
+        <w:rPr>
+          <w:b/>
+          <w:bCs/>
+          <w:sz w:val="44"/>
+          <w:szCs w:val="44"/>
+        </w:rPr>
+      </w:pPr>
+      <w:r>
+        <w:rPr>
+          <w:b/>
+          <w:bCs/>
+          <w:sz w:val="44"/>
+          <w:szCs w:val="44"/>
+        </w:rPr>
+        <w:lastRenderedPageBreak/>
+        <w:t>M E M O R A N DU M</w:t>
+      </w:r>
+    </w:p>
+    <w:p>
+      <w:pPr>
+        <w:rPr>
+          <w:b/>
+          <w:bCs/>
+          <w:sz w:val="44"/>
+          <w:szCs w:val="44"/>
+        </w:rPr>
+      </w:pPr>
+    </w:p>
+    <w:p>
+      <w:pPr>
+        <w:jc w:val="center"/>
+        <w:rPr>
+          <w:b/>
+          <w:bCs/>
+          <w:sz w:val="44"/>
+          <w:szCs w:val="44"/>
+        </w:rPr>
+      </w:pPr>
+      <w:proofErr w:type="gramStart"/>
+      <w:r>
+        <w:rPr>
+          <w:b/>
+          <w:bCs/>
+          <w:sz w:val="44"/>
+          <w:szCs w:val="44"/>
+        </w:rPr>
+        <w:t>31  DE</w:t>
+      </w:r>
+      <w:proofErr w:type="gramEnd"/>
+      <w:r>
+        <w:rPr>
+          <w:b/>
+          <w:bCs/>
+          <w:sz w:val="44"/>
+          <w:szCs w:val="44"/>
+        </w:rPr>
+        <w:t xml:space="preserve"> DICIEMBRE 2021</w:t>
+      </w:r>
+    </w:p>
+    <w:p>
+      <w:pPr>
+        <w:jc w:val="center"/>
+        <w:rPr>
+          <w:b/>
+          <w:bCs/>
+          <w:sz w:val="44"/>
+          <w:szCs w:val="44"/>
+        </w:rPr>
+      </w:pPr>
+    </w:p>
+    <w:p>
+      <w:pPr>
+        <w:rPr>
+          <w:sz w:val="44"/>
+          <w:szCs w:val="44"/>
+        </w:rPr>
+      </w:pPr>
+      <w:r>
+        <w:rPr>
+          <w:b/>
+          <w:bCs/>
+          <w:sz w:val="44"/>
+          <w:szCs w:val="44"/>
+        </w:rPr>
+        <w:t xml:space="preserve">PARA:     </w:t>
+      </w:r>
+      <w:r>
+        <w:rPr>
+          <w:sz w:val="44"/>
+          <w:szCs w:val="44"/>
+        </w:rPr>
+        <w:t xml:space="preserve">CENTRAL </w:t>
+      </w:r>
       <w:r>
         <w:rPr>
           <w:sz w:val="44"/>
@@ -1590,4 +1915,16 @@
     </a:ext>
   </a:extLst>
 </a:theme>
+</file>
+
+<file path=customXml/item1.xml><?xml version="1.0" encoding="utf-8"?>
+<b:Sources xmlns:b="http://schemas.openxmlformats.org/officeDocument/2006/bibliography" xmlns="http://schemas.openxmlformats.org/officeDocument/2006/bibliography" SelectedStyle="\APASixthEditionOfficeOnline.xsl" StyleName="APA" Version="6"/>
+</file>
+
+<file path=customXml/itemProps1.xml><?xml version="1.0" encoding="utf-8"?>
+<ds:datastoreItem xmlns:ds="http://schemas.openxmlformats.org/officeDocument/2006/customXml" ds:itemID="{E6A04EA8-4B19-4E01-A039-117089EA9456}">
+  <ds:schemaRefs>
+    <ds:schemaRef ds:uri="http://schemas.openxmlformats.org/officeDocument/2006/bibliography"/>
+  </ds:schemaRefs>
+</ds:datastoreItem>
 </file>
</xml_diff>

<commit_message>
CIERRE 8 ENE 2022
</commit_message>
<xml_diff>
--- a/01 DOCUEMENTOS/MEMOS CENTRAL  2022.docx
+++ b/01 DOCUEMENTOS/MEMOS CENTRAL  2022.docx
@@ -24,87 +24,347 @@
     </w:p>
     <w:p>
       <w:pPr>
-        <w:rPr>
-          <w:b/>
-          <w:bCs/>
-          <w:sz w:val="44"/>
-          <w:szCs w:val="44"/>
-        </w:rPr>
-      </w:pPr>
-    </w:p>
-    <w:p>
-      <w:pPr>
-        <w:ind w:left="1416" w:firstLine="708"/>
-        <w:rPr>
-          <w:b/>
-          <w:bCs/>
-          <w:sz w:val="44"/>
-          <w:szCs w:val="44"/>
-        </w:rPr>
-      </w:pPr>
-      <w:r>
-        <w:rPr>
-          <w:b/>
-          <w:bCs/>
-          <w:sz w:val="44"/>
-          <w:szCs w:val="44"/>
-        </w:rPr>
-        <w:t xml:space="preserve">03 Enero </w:t>
+        <w:jc w:val="center"/>
+        <w:rPr>
+          <w:b/>
+          <w:bCs/>
+          <w:sz w:val="44"/>
+          <w:szCs w:val="44"/>
+        </w:rPr>
+      </w:pPr>
+    </w:p>
+    <w:p>
+      <w:pPr>
+        <w:rPr>
+          <w:b/>
+          <w:bCs/>
+          <w:sz w:val="44"/>
+          <w:szCs w:val="44"/>
+        </w:rPr>
+      </w:pPr>
+    </w:p>
+    <w:p>
+      <w:pPr>
+        <w:jc w:val="center"/>
+        <w:rPr>
+          <w:b/>
+          <w:bCs/>
+          <w:sz w:val="44"/>
+          <w:szCs w:val="44"/>
+        </w:rPr>
+      </w:pPr>
+      <w:r>
+        <w:rPr>
+          <w:b/>
+          <w:bCs/>
+          <w:sz w:val="44"/>
+          <w:szCs w:val="44"/>
+        </w:rPr>
+        <w:t>08   DE   E N E R O      2022</w:t>
+      </w:r>
+    </w:p>
+    <w:p>
+      <w:pPr>
+        <w:jc w:val="center"/>
+        <w:rPr>
+          <w:b/>
+          <w:bCs/>
+          <w:sz w:val="44"/>
+          <w:szCs w:val="44"/>
+        </w:rPr>
+      </w:pPr>
+    </w:p>
+    <w:p>
+      <w:pPr>
+        <w:jc w:val="center"/>
+        <w:rPr>
+          <w:b/>
+          <w:bCs/>
+          <w:sz w:val="44"/>
+          <w:szCs w:val="44"/>
+        </w:rPr>
+      </w:pPr>
+    </w:p>
+    <w:p>
+      <w:pPr>
+        <w:rPr>
+          <w:sz w:val="44"/>
+          <w:szCs w:val="44"/>
+        </w:rPr>
+      </w:pPr>
+      <w:r>
+        <w:rPr>
+          <w:b/>
+          <w:bCs/>
+          <w:sz w:val="44"/>
+          <w:szCs w:val="44"/>
+        </w:rPr>
+        <w:t xml:space="preserve">PARA:     </w:t>
+      </w:r>
+      <w:r>
+        <w:rPr>
+          <w:sz w:val="44"/>
+          <w:szCs w:val="44"/>
+        </w:rPr>
+        <w:t>CENTRAL</w:t>
+      </w:r>
+    </w:p>
+    <w:p>
+      <w:pPr>
+        <w:rPr>
+          <w:sz w:val="44"/>
+          <w:szCs w:val="44"/>
+        </w:rPr>
+      </w:pPr>
+      <w:r>
+        <w:rPr>
+          <w:sz w:val="44"/>
+          <w:szCs w:val="44"/>
+        </w:rPr>
+        <w:t xml:space="preserve">DE: </w:t>
+      </w:r>
+      <w:r>
+        <w:rPr>
+          <w:sz w:val="44"/>
+          <w:szCs w:val="44"/>
+        </w:rPr>
+        <w:tab/>
+      </w:r>
+      <w:r>
+        <w:rPr>
+          <w:sz w:val="44"/>
+          <w:szCs w:val="44"/>
+        </w:rPr>
+        <w:tab/>
+        <w:t xml:space="preserve">   DIRECCION GENERAL </w:t>
+      </w:r>
+    </w:p>
+    <w:p>
+      <w:pPr>
+        <w:rPr>
+          <w:b/>
+          <w:bCs/>
+          <w:sz w:val="44"/>
+          <w:szCs w:val="44"/>
+        </w:rPr>
+      </w:pPr>
+      <w:r>
+        <w:rPr>
+          <w:sz w:val="44"/>
+          <w:szCs w:val="44"/>
+        </w:rPr>
+        <w:t>ASUNTO</w:t>
+      </w:r>
+      <w:r>
+        <w:rPr>
+          <w:b/>
+          <w:bCs/>
+          <w:sz w:val="44"/>
+          <w:szCs w:val="44"/>
+          <w:highlight w:val="yellow"/>
+        </w:rPr>
+        <w:t>:  DESCUENTO DE TURNOS</w:t>
+      </w:r>
+    </w:p>
+    <w:p>
+      <w:pPr>
+        <w:rPr>
+          <w:sz w:val="44"/>
+          <w:szCs w:val="44"/>
+        </w:rPr>
+      </w:pPr>
+    </w:p>
+    <w:p>
+      <w:pPr>
+        <w:spacing w:line="360" w:lineRule="auto"/>
+        <w:rPr>
+          <w:sz w:val="44"/>
+          <w:szCs w:val="44"/>
+        </w:rPr>
+      </w:pPr>
+    </w:p>
+    <w:p>
+      <w:pPr>
+        <w:spacing w:line="360" w:lineRule="auto"/>
+        <w:jc w:val="both"/>
+        <w:rPr>
+          <w:sz w:val="44"/>
+          <w:szCs w:val="44"/>
+        </w:rPr>
+      </w:pPr>
+      <w:r>
+        <w:rPr>
+          <w:sz w:val="44"/>
+          <w:szCs w:val="44"/>
+        </w:rPr>
+        <w:tab/>
+        <w:t xml:space="preserve"> SE LES INFORMA</w:t>
+      </w:r>
+      <w:r>
+        <w:rPr>
+          <w:sz w:val="44"/>
+          <w:szCs w:val="44"/>
+        </w:rPr>
+        <w:t xml:space="preserve"> QUE A PARTIR DE ESTA </w:t>
       </w:r>
       <w:proofErr w:type="gramStart"/>
       <w:r>
         <w:rPr>
-          <w:b/>
-          <w:bCs/>
-          <w:sz w:val="44"/>
-          <w:szCs w:val="44"/>
-        </w:rPr>
-        <w:t>del  2022</w:t>
+          <w:sz w:val="44"/>
+          <w:szCs w:val="44"/>
+        </w:rPr>
+        <w:t>SEMANA  EL</w:t>
       </w:r>
       <w:proofErr w:type="gramEnd"/>
-    </w:p>
-    <w:p>
-      <w:pPr>
-        <w:jc w:val="center"/>
-        <w:rPr>
-          <w:b/>
-          <w:bCs/>
-          <w:sz w:val="44"/>
-          <w:szCs w:val="44"/>
-        </w:rPr>
-      </w:pPr>
-    </w:p>
-    <w:p>
-      <w:pPr>
-        <w:rPr>
-          <w:sz w:val="44"/>
-          <w:szCs w:val="44"/>
-        </w:rPr>
-      </w:pPr>
-      <w:r>
-        <w:rPr>
-          <w:b/>
-          <w:bCs/>
-          <w:sz w:val="44"/>
-          <w:szCs w:val="44"/>
-        </w:rPr>
-        <w:t xml:space="preserve">PARA:     </w:t>
-      </w:r>
-      <w:r>
-        <w:rPr>
-          <w:sz w:val="44"/>
-          <w:szCs w:val="44"/>
-        </w:rPr>
-        <w:t xml:space="preserve">HERRADURA </w:t>
-      </w:r>
+      <w:r>
+        <w:rPr>
+          <w:sz w:val="44"/>
+          <w:szCs w:val="44"/>
+        </w:rPr>
+        <w:t xml:space="preserve"> QUE </w:t>
+      </w:r>
+      <w:r>
+        <w:rPr>
+          <w:b/>
+          <w:sz w:val="44"/>
+          <w:szCs w:val="44"/>
+        </w:rPr>
+        <w:t xml:space="preserve">FALTE SABADO O DOMINGO </w:t>
+      </w:r>
+      <w:r>
+        <w:rPr>
+          <w:sz w:val="44"/>
+          <w:szCs w:val="44"/>
+        </w:rPr>
+        <w:t>SE LES DESCONTARA LOS TURNOS.</w:t>
+      </w:r>
+    </w:p>
+    <w:p>
+      <w:pPr>
+        <w:spacing w:line="360" w:lineRule="auto"/>
+        <w:jc w:val="both"/>
+        <w:rPr>
+          <w:sz w:val="44"/>
+          <w:szCs w:val="44"/>
+        </w:rPr>
+      </w:pPr>
+    </w:p>
+    <w:p>
+      <w:pPr>
+        <w:spacing w:line="360" w:lineRule="auto"/>
+        <w:jc w:val="both"/>
+        <w:rPr>
+          <w:sz w:val="44"/>
+          <w:szCs w:val="44"/>
+        </w:rPr>
+      </w:pPr>
+    </w:p>
+    <w:p>
+      <w:pPr>
+        <w:spacing w:line="360" w:lineRule="auto"/>
+        <w:jc w:val="both"/>
+        <w:rPr>
+          <w:sz w:val="44"/>
+          <w:szCs w:val="44"/>
+        </w:rPr>
+      </w:pPr>
       <w:bookmarkStart w:id="0" w:name="_GoBack"/>
       <w:bookmarkEnd w:id="0"/>
-      <w:r>
-        <w:rPr>
-          <w:sz w:val="44"/>
-          <w:szCs w:val="44"/>
-        </w:rPr>
-        <w:t xml:space="preserve"> </w:t>
+    </w:p>
+    <w:p>
+      <w:pPr>
+        <w:jc w:val="center"/>
+        <w:rPr>
+          <w:b/>
+          <w:bCs/>
+          <w:sz w:val="44"/>
+          <w:szCs w:val="44"/>
+        </w:rPr>
+      </w:pPr>
+      <w:r>
+        <w:rPr>
+          <w:b/>
+          <w:bCs/>
+          <w:sz w:val="44"/>
+          <w:szCs w:val="44"/>
+        </w:rPr>
+        <w:t>M E M O R A N DU M</w:t>
+      </w:r>
+    </w:p>
+    <w:p>
+      <w:pPr>
+        <w:rPr>
+          <w:b/>
+          <w:bCs/>
+          <w:sz w:val="44"/>
+          <w:szCs w:val="44"/>
+        </w:rPr>
+      </w:pPr>
+    </w:p>
+    <w:p>
+      <w:pPr>
+        <w:ind w:left="1416" w:firstLine="708"/>
+        <w:rPr>
+          <w:b/>
+          <w:bCs/>
+          <w:sz w:val="44"/>
+          <w:szCs w:val="44"/>
+        </w:rPr>
+      </w:pPr>
+      <w:r>
+        <w:rPr>
+          <w:b/>
+          <w:bCs/>
+          <w:sz w:val="44"/>
+          <w:szCs w:val="44"/>
+        </w:rPr>
+        <w:t xml:space="preserve">03 Enero </w:t>
+      </w:r>
+      <w:proofErr w:type="gramStart"/>
+      <w:r>
+        <w:rPr>
+          <w:b/>
+          <w:bCs/>
+          <w:sz w:val="44"/>
+          <w:szCs w:val="44"/>
+        </w:rPr>
+        <w:t>del  2022</w:t>
+      </w:r>
+      <w:proofErr w:type="gramEnd"/>
+    </w:p>
+    <w:p>
+      <w:pPr>
+        <w:jc w:val="center"/>
+        <w:rPr>
+          <w:b/>
+          <w:bCs/>
+          <w:sz w:val="44"/>
+          <w:szCs w:val="44"/>
+        </w:rPr>
+      </w:pPr>
+    </w:p>
+    <w:p>
+      <w:pPr>
+        <w:rPr>
+          <w:sz w:val="44"/>
+          <w:szCs w:val="44"/>
+        </w:rPr>
+      </w:pPr>
+      <w:r>
+        <w:rPr>
+          <w:b/>
+          <w:bCs/>
+          <w:sz w:val="44"/>
+          <w:szCs w:val="44"/>
+        </w:rPr>
+        <w:t xml:space="preserve">PARA:     </w:t>
+      </w:r>
+      <w:r>
+        <w:rPr>
+          <w:sz w:val="44"/>
+          <w:szCs w:val="44"/>
+        </w:rPr>
+        <w:t xml:space="preserve">HERRADURA  </w:t>
       </w:r>
       <w:r>
         <w:rPr>
@@ -168,44 +428,129 @@
           <w:szCs w:val="44"/>
           <w:highlight w:val="yellow"/>
         </w:rPr>
-        <w:t xml:space="preserve">:  V A C A C I O N E S </w:t>
-      </w:r>
-      <w:r>
-        <w:rPr>
-          <w:b/>
-          <w:bCs/>
-          <w:sz w:val="44"/>
-          <w:szCs w:val="44"/>
-          <w:highlight w:val="yellow"/>
+        <w:t xml:space="preserve">:  V A C A C I O N E S  </w:t>
+      </w:r>
+    </w:p>
+    <w:p>
+      <w:pPr>
+        <w:rPr>
+          <w:sz w:val="44"/>
+          <w:szCs w:val="44"/>
+        </w:rPr>
+      </w:pPr>
+    </w:p>
+    <w:p>
+      <w:pPr>
+        <w:spacing w:line="360" w:lineRule="auto"/>
+        <w:rPr>
+          <w:sz w:val="44"/>
+          <w:szCs w:val="44"/>
+        </w:rPr>
+      </w:pPr>
+    </w:p>
+    <w:p>
+      <w:pPr>
+        <w:spacing w:line="360" w:lineRule="auto"/>
+        <w:rPr>
+          <w:sz w:val="44"/>
+          <w:szCs w:val="44"/>
+        </w:rPr>
+      </w:pPr>
+    </w:p>
+    <w:p>
+      <w:pPr>
+        <w:spacing w:line="360" w:lineRule="auto"/>
+        <w:jc w:val="both"/>
+        <w:rPr>
+          <w:sz w:val="44"/>
+          <w:szCs w:val="44"/>
+        </w:rPr>
+      </w:pPr>
+      <w:r>
+        <w:rPr>
+          <w:sz w:val="44"/>
+          <w:szCs w:val="44"/>
+        </w:rPr>
+        <w:tab/>
+        <w:t xml:space="preserve"> SE LES INFORMA QUE LAS FECHAS DE LAS VACACIONES SE</w:t>
+      </w:r>
+      <w:r>
+        <w:rPr>
+          <w:sz w:val="44"/>
+          <w:szCs w:val="44"/>
+        </w:rPr>
+        <w:t xml:space="preserve"> TOMARAN Y </w:t>
+      </w:r>
+      <w:proofErr w:type="gramStart"/>
+      <w:r>
+        <w:rPr>
+          <w:sz w:val="44"/>
+          <w:szCs w:val="44"/>
+        </w:rPr>
+        <w:t xml:space="preserve">SERAN </w:t>
+      </w:r>
+      <w:r>
+        <w:rPr>
+          <w:sz w:val="44"/>
+          <w:szCs w:val="44"/>
+        </w:rPr>
+        <w:t xml:space="preserve"> RE</w:t>
+      </w:r>
+      <w:r>
+        <w:rPr>
+          <w:sz w:val="44"/>
+          <w:szCs w:val="44"/>
+        </w:rPr>
+        <w:t>SPETADAS</w:t>
+      </w:r>
+      <w:proofErr w:type="gramEnd"/>
+      <w:r>
+        <w:rPr>
+          <w:sz w:val="44"/>
+          <w:szCs w:val="44"/>
+        </w:rPr>
+        <w:t xml:space="preserve"> TAL Y COMO SE ASIGANRON.</w:t>
+      </w:r>
+    </w:p>
+    <w:p>
+      <w:pPr>
+        <w:spacing w:line="360" w:lineRule="auto"/>
+        <w:jc w:val="both"/>
+        <w:rPr>
+          <w:sz w:val="44"/>
+          <w:szCs w:val="44"/>
+        </w:rPr>
+      </w:pPr>
+      <w:r>
+        <w:rPr>
+          <w:sz w:val="44"/>
+          <w:szCs w:val="44"/>
         </w:rPr>
         <w:t xml:space="preserve"> </w:t>
       </w:r>
-    </w:p>
-    <w:p>
-      <w:pPr>
-        <w:rPr>
-          <w:sz w:val="44"/>
-          <w:szCs w:val="44"/>
-        </w:rPr>
-      </w:pPr>
-    </w:p>
-    <w:p>
-      <w:pPr>
-        <w:spacing w:line="360" w:lineRule="auto"/>
-        <w:rPr>
-          <w:sz w:val="44"/>
-          <w:szCs w:val="44"/>
-        </w:rPr>
-      </w:pPr>
-    </w:p>
-    <w:p>
-      <w:pPr>
-        <w:spacing w:line="360" w:lineRule="auto"/>
-        <w:rPr>
-          <w:sz w:val="44"/>
-          <w:szCs w:val="44"/>
-        </w:rPr>
-      </w:pPr>
+      <w:r>
+        <w:rPr>
+          <w:sz w:val="44"/>
+          <w:szCs w:val="44"/>
+        </w:rPr>
+        <w:t xml:space="preserve">     </w:t>
+      </w:r>
+      <w:r>
+        <w:rPr>
+          <w:b/>
+          <w:sz w:val="44"/>
+          <w:szCs w:val="44"/>
+          <w:u w:val="single"/>
+        </w:rPr>
+        <w:t>“NO HAY CAMBIOS”</w:t>
+      </w:r>
+      <w:r>
+        <w:rPr>
+          <w:sz w:val="44"/>
+          <w:szCs w:val="44"/>
+        </w:rPr>
+        <w:t xml:space="preserve"> </w:t>
+      </w:r>
     </w:p>
     <w:p>
       <w:pPr>
@@ -216,57 +561,6 @@
           <w:szCs w:val="44"/>
         </w:rPr>
       </w:pPr>
-      <w:r>
-        <w:rPr>
-          <w:sz w:val="44"/>
-          <w:szCs w:val="44"/>
-        </w:rPr>
-        <w:tab/>
-      </w:r>
-      <w:r>
-        <w:rPr>
-          <w:sz w:val="44"/>
-          <w:szCs w:val="44"/>
-        </w:rPr>
-        <w:t xml:space="preserve"> SE LES INFORMA QUE LAS FECHAS DE LAS VACACIONES SE</w:t>
-      </w:r>
-      <w:r>
-        <w:rPr>
-          <w:sz w:val="44"/>
-          <w:szCs w:val="44"/>
-        </w:rPr>
-        <w:t xml:space="preserve"> TOMARAN Y </w:t>
-      </w:r>
-      <w:proofErr w:type="gramStart"/>
-      <w:r>
-        <w:rPr>
-          <w:sz w:val="44"/>
-          <w:szCs w:val="44"/>
-        </w:rPr>
-        <w:t xml:space="preserve">SERAN </w:t>
-      </w:r>
-      <w:r>
-        <w:rPr>
-          <w:sz w:val="44"/>
-          <w:szCs w:val="44"/>
-        </w:rPr>
-        <w:t xml:space="preserve"> RE</w:t>
-      </w:r>
-      <w:r>
-        <w:rPr>
-          <w:sz w:val="44"/>
-          <w:szCs w:val="44"/>
-        </w:rPr>
-        <w:t>SPETADAS</w:t>
-      </w:r>
-      <w:proofErr w:type="gramEnd"/>
-      <w:r>
-        <w:rPr>
-          <w:sz w:val="44"/>
-          <w:szCs w:val="44"/>
-        </w:rPr>
-        <w:t xml:space="preserve"> TAL Y COMO SE ASIGANRON.</w:t>
-      </w:r>
     </w:p>
     <w:p>
       <w:pPr>
@@ -277,56 +571,6 @@
           <w:szCs w:val="44"/>
         </w:rPr>
       </w:pPr>
-      <w:r>
-        <w:rPr>
-          <w:sz w:val="44"/>
-          <w:szCs w:val="44"/>
-        </w:rPr>
-        <w:t xml:space="preserve"> </w:t>
-      </w:r>
-      <w:r>
-        <w:rPr>
-          <w:sz w:val="44"/>
-          <w:szCs w:val="44"/>
-        </w:rPr>
-        <w:t xml:space="preserve">     </w:t>
-      </w:r>
-      <w:r>
-        <w:rPr>
-          <w:b/>
-          <w:sz w:val="44"/>
-          <w:szCs w:val="44"/>
-          <w:u w:val="single"/>
-        </w:rPr>
-        <w:t>“NO HAY CAMBIOS”</w:t>
-      </w:r>
-      <w:r>
-        <w:rPr>
-          <w:sz w:val="44"/>
-          <w:szCs w:val="44"/>
-        </w:rPr>
-        <w:t xml:space="preserve"> </w:t>
-      </w:r>
-    </w:p>
-    <w:p>
-      <w:pPr>
-        <w:spacing w:line="360" w:lineRule="auto"/>
-        <w:jc w:val="both"/>
-        <w:rPr>
-          <w:sz w:val="44"/>
-          <w:szCs w:val="44"/>
-        </w:rPr>
-      </w:pPr>
-    </w:p>
-    <w:p>
-      <w:pPr>
-        <w:spacing w:line="360" w:lineRule="auto"/>
-        <w:jc w:val="both"/>
-        <w:rPr>
-          <w:sz w:val="44"/>
-          <w:szCs w:val="44"/>
-        </w:rPr>
-      </w:pPr>
     </w:p>
     <w:p>
       <w:pPr>
@@ -345,7 +589,6 @@
           <w:sz w:val="44"/>
           <w:szCs w:val="44"/>
         </w:rPr>
-        <w:lastRenderedPageBreak/>
         <w:t>M E M O R A N DU M</w:t>
       </w:r>
     </w:p>
@@ -673,7 +916,6 @@
           <w:sz w:val="44"/>
           <w:szCs w:val="44"/>
         </w:rPr>
-        <w:lastRenderedPageBreak/>
         <w:t>M E M O R A N DU M</w:t>
       </w:r>
     </w:p>
@@ -1922,7 +2164,7 @@
 </file>
 
 <file path=customXml/itemProps1.xml><?xml version="1.0" encoding="utf-8"?>
-<ds:datastoreItem xmlns:ds="http://schemas.openxmlformats.org/officeDocument/2006/customXml" ds:itemID="{E6A04EA8-4B19-4E01-A039-117089EA9456}">
+<ds:datastoreItem xmlns:ds="http://schemas.openxmlformats.org/officeDocument/2006/customXml" ds:itemID="{A4B197AA-0BC2-4CFB-B1C2-EAF5B99C103D}">
   <ds:schemaRefs>
     <ds:schemaRef ds:uri="http://schemas.openxmlformats.org/officeDocument/2006/bibliography"/>
   </ds:schemaRefs>

</xml_diff>

<commit_message>
CIERRE 31 ENE 22
</commit_message>
<xml_diff>
--- a/01 DOCUEMENTOS/MEMOS CENTRAL  2022.docx
+++ b/01 DOCUEMENTOS/MEMOS CENTRAL  2022.docx
@@ -18,8 +18,288 @@
           <w:bCs/>
           <w:sz w:val="44"/>
           <w:szCs w:val="44"/>
+        </w:rPr>
+        <w:t>M E M O R A N DU M</w:t>
+      </w:r>
+    </w:p>
+    <w:p>
+      <w:pPr>
+        <w:jc w:val="center"/>
+        <w:rPr>
+          <w:b/>
+          <w:bCs/>
+          <w:sz w:val="44"/>
+          <w:szCs w:val="44"/>
+        </w:rPr>
+      </w:pPr>
+    </w:p>
+    <w:p>
+      <w:pPr>
+        <w:rPr>
+          <w:b/>
+          <w:bCs/>
+          <w:sz w:val="44"/>
+          <w:szCs w:val="44"/>
+        </w:rPr>
+      </w:pPr>
+    </w:p>
+    <w:p>
+      <w:pPr>
+        <w:jc w:val="center"/>
+        <w:rPr>
+          <w:b/>
+          <w:bCs/>
+          <w:sz w:val="44"/>
+          <w:szCs w:val="44"/>
+        </w:rPr>
+      </w:pPr>
+      <w:r>
+        <w:rPr>
+          <w:b/>
+          <w:bCs/>
+          <w:sz w:val="44"/>
+          <w:szCs w:val="44"/>
+        </w:rPr>
+        <w:t>29</w:t>
+      </w:r>
+      <w:r>
+        <w:rPr>
+          <w:b/>
+          <w:bCs/>
+          <w:sz w:val="44"/>
+          <w:szCs w:val="44"/>
+        </w:rPr>
+        <w:t xml:space="preserve">   DE   E N E R O      2022</w:t>
+      </w:r>
+    </w:p>
+    <w:p>
+      <w:pPr>
+        <w:jc w:val="center"/>
+        <w:rPr>
+          <w:b/>
+          <w:bCs/>
+          <w:sz w:val="44"/>
+          <w:szCs w:val="44"/>
+        </w:rPr>
+      </w:pPr>
+    </w:p>
+    <w:p>
+      <w:pPr>
+        <w:jc w:val="center"/>
+        <w:rPr>
+          <w:b/>
+          <w:bCs/>
+          <w:sz w:val="44"/>
+          <w:szCs w:val="44"/>
+        </w:rPr>
+      </w:pPr>
+    </w:p>
+    <w:p>
+      <w:pPr>
+        <w:rPr>
+          <w:sz w:val="44"/>
+          <w:szCs w:val="44"/>
+        </w:rPr>
+      </w:pPr>
+      <w:r>
+        <w:rPr>
+          <w:b/>
+          <w:bCs/>
+          <w:sz w:val="44"/>
+          <w:szCs w:val="44"/>
+        </w:rPr>
+        <w:t xml:space="preserve">PARA:     </w:t>
+      </w:r>
+      <w:r>
+        <w:rPr>
+          <w:sz w:val="44"/>
+          <w:szCs w:val="44"/>
+        </w:rPr>
+        <w:t xml:space="preserve">C L I E N T E </w:t>
+      </w:r>
+      <w:r>
+        <w:rPr>
+          <w:sz w:val="44"/>
+          <w:szCs w:val="44"/>
+        </w:rPr>
+        <w:t xml:space="preserve"> </w:t>
+      </w:r>
+    </w:p>
+    <w:p>
+      <w:pPr>
+        <w:rPr>
+          <w:sz w:val="44"/>
+          <w:szCs w:val="44"/>
+        </w:rPr>
+      </w:pPr>
+    </w:p>
+    <w:p>
+      <w:pPr>
+        <w:rPr>
+          <w:b/>
+          <w:bCs/>
+          <w:sz w:val="44"/>
+          <w:szCs w:val="44"/>
+        </w:rPr>
+      </w:pPr>
+      <w:r>
+        <w:rPr>
+          <w:sz w:val="44"/>
+          <w:szCs w:val="44"/>
+        </w:rPr>
+        <w:t>ASUNTO</w:t>
+      </w:r>
+      <w:r>
+        <w:rPr>
+          <w:b/>
+          <w:bCs/>
+          <w:sz w:val="44"/>
+          <w:szCs w:val="44"/>
           <w:highlight w:val="yellow"/>
         </w:rPr>
+        <w:t xml:space="preserve">:  OLVIDASTE PEDIR </w:t>
+      </w:r>
+      <w:proofErr w:type="gramStart"/>
+      <w:r>
+        <w:rPr>
+          <w:b/>
+          <w:bCs/>
+          <w:sz w:val="44"/>
+          <w:szCs w:val="44"/>
+          <w:highlight w:val="yellow"/>
+        </w:rPr>
+        <w:t>OTRO  PRODUCTO</w:t>
+      </w:r>
+      <w:proofErr w:type="gramEnd"/>
+    </w:p>
+    <w:p>
+      <w:pPr>
+        <w:rPr>
+          <w:sz w:val="44"/>
+          <w:szCs w:val="44"/>
+        </w:rPr>
+      </w:pPr>
+    </w:p>
+    <w:p>
+      <w:pPr>
+        <w:spacing w:line="360" w:lineRule="auto"/>
+        <w:rPr>
+          <w:b/>
+          <w:sz w:val="44"/>
+          <w:szCs w:val="44"/>
+        </w:rPr>
+      </w:pPr>
+    </w:p>
+    <w:p>
+      <w:pPr>
+        <w:spacing w:line="360" w:lineRule="auto"/>
+        <w:jc w:val="both"/>
+        <w:rPr>
+          <w:sz w:val="44"/>
+          <w:szCs w:val="44"/>
+        </w:rPr>
+      </w:pPr>
+      <w:r>
+        <w:rPr>
+          <w:b/>
+          <w:sz w:val="44"/>
+          <w:szCs w:val="44"/>
+        </w:rPr>
+        <w:tab/>
+        <w:t xml:space="preserve"> ESTIMADO CLIENTE SI YA COMPRASTE Y TE FALTO ALGUN PRODUCTO </w:t>
+      </w:r>
+      <w:proofErr w:type="gramStart"/>
+      <w:r>
+        <w:rPr>
+          <w:b/>
+          <w:sz w:val="44"/>
+          <w:szCs w:val="44"/>
+        </w:rPr>
+        <w:t xml:space="preserve">MAS,   </w:t>
+      </w:r>
+      <w:proofErr w:type="gramEnd"/>
+      <w:r>
+        <w:rPr>
+          <w:b/>
+          <w:sz w:val="44"/>
+          <w:szCs w:val="44"/>
+        </w:rPr>
+        <w:t>PASA DIRECTO A MODULO CON TU TIKET DE COMPRA Y PUEDES HACER TU PEDIDO</w:t>
+      </w:r>
+      <w:r>
+        <w:rPr>
+          <w:b/>
+          <w:sz w:val="44"/>
+          <w:szCs w:val="44"/>
+        </w:rPr>
+        <w:t xml:space="preserve"> RESTANTE  </w:t>
+      </w:r>
+      <w:bookmarkStart w:id="0" w:name="_GoBack"/>
+      <w:bookmarkEnd w:id="0"/>
+      <w:r>
+        <w:rPr>
+          <w:b/>
+          <w:sz w:val="44"/>
+          <w:szCs w:val="44"/>
+        </w:rPr>
+        <w:t xml:space="preserve"> EN MODULO, SIN FORMARTE DE NUEVO</w:t>
+      </w:r>
+      <w:r>
+        <w:rPr>
+          <w:sz w:val="44"/>
+          <w:szCs w:val="44"/>
+        </w:rPr>
+        <w:t xml:space="preserve"> .</w:t>
+      </w:r>
+    </w:p>
+    <w:p>
+      <w:pPr>
+        <w:spacing w:line="360" w:lineRule="auto"/>
+        <w:jc w:val="both"/>
+        <w:rPr>
+          <w:sz w:val="44"/>
+          <w:szCs w:val="44"/>
+        </w:rPr>
+      </w:pPr>
+    </w:p>
+    <w:p>
+      <w:pPr>
+        <w:spacing w:line="360" w:lineRule="auto"/>
+        <w:jc w:val="both"/>
+        <w:rPr>
+          <w:sz w:val="44"/>
+          <w:szCs w:val="44"/>
+        </w:rPr>
+      </w:pPr>
+    </w:p>
+    <w:p>
+      <w:pPr>
+        <w:spacing w:line="360" w:lineRule="auto"/>
+        <w:jc w:val="both"/>
+        <w:rPr>
+          <w:sz w:val="44"/>
+          <w:szCs w:val="44"/>
+        </w:rPr>
+      </w:pPr>
+    </w:p>
+    <w:p>
+      <w:pPr>
+        <w:jc w:val="center"/>
+        <w:rPr>
+          <w:b/>
+          <w:bCs/>
+          <w:sz w:val="44"/>
+          <w:szCs w:val="44"/>
+        </w:rPr>
+      </w:pPr>
+      <w:r>
+        <w:rPr>
+          <w:b/>
+          <w:bCs/>
+          <w:sz w:val="44"/>
+          <w:szCs w:val="44"/>
+          <w:highlight w:val="yellow"/>
+        </w:rPr>
         <w:t>¡</w:t>
       </w:r>
       <w:proofErr w:type="gramStart"/>
@@ -410,7 +690,16 @@
           <w:sz w:val="40"/>
           <w:szCs w:val="28"/>
         </w:rPr>
-        <w:t xml:space="preserve">no escuchas </w:t>
+        <w:t xml:space="preserve">no </w:t>
+      </w:r>
+      <w:r>
+        <w:rPr>
+          <w:b/>
+          <w:sz w:val="40"/>
+          <w:szCs w:val="28"/>
+        </w:rPr>
+        <w:lastRenderedPageBreak/>
+        <w:t xml:space="preserve">escuchas </w:t>
       </w:r>
       <w:r>
         <w:rPr>
@@ -770,6 +1059,7 @@
           <w:sz w:val="44"/>
           <w:szCs w:val="44"/>
         </w:rPr>
+        <w:lastRenderedPageBreak/>
         <w:tab/>
         <w:t xml:space="preserve"> SE LES INFORMA QUE A PARTIR DE ESTA </w:t>
       </w:r>
@@ -1035,6 +1325,7 @@
           <w:sz w:val="44"/>
           <w:szCs w:val="44"/>
         </w:rPr>
+        <w:lastRenderedPageBreak/>
         <w:tab/>
         <w:t xml:space="preserve"> SE LES INFORMA QUE LAS FECHAS DE LAS VACACIONES SE</w:t>
       </w:r>
@@ -1336,6 +1627,7 @@
           <w:sz w:val="44"/>
           <w:szCs w:val="44"/>
         </w:rPr>
+        <w:lastRenderedPageBreak/>
         <w:tab/>
         <w:t xml:space="preserve"> SE LES RECUERDA QUE AL ACUMULAR</w:t>
       </w:r>
@@ -1576,8 +1868,6 @@
         </w:rPr>
         <w:t xml:space="preserve">CENTRAL </w:t>
       </w:r>
-      <w:bookmarkStart w:id="0" w:name="_GoBack"/>
-      <w:bookmarkEnd w:id="0"/>
       <w:r>
         <w:rPr>
           <w:sz w:val="44"/>
@@ -1674,6 +1964,7 @@
           <w:sz w:val="44"/>
           <w:szCs w:val="44"/>
         </w:rPr>
+        <w:lastRenderedPageBreak/>
         <w:tab/>
         <w:t xml:space="preserve"> SE LES RECUERDA QUE LAS </w:t>
       </w:r>
@@ -1977,15 +2268,7 @@
           <w:sz w:val="44"/>
           <w:szCs w:val="44"/>
         </w:rPr>
-        <w:t xml:space="preserve"> LA TEMPORADA Y  SI </w:t>
-      </w:r>
-      <w:r>
-        <w:rPr>
-          <w:sz w:val="44"/>
-          <w:szCs w:val="44"/>
-        </w:rPr>
-        <w:lastRenderedPageBreak/>
-        <w:t xml:space="preserve">TU NO ASISTES A LABORAR  EN ESTOS DIAS </w:t>
+        <w:t xml:space="preserve"> LA TEMPORADA Y  SI TU NO ASISTES A LABORAR  EN ESTOS DIAS </w:t>
       </w:r>
       <w:r>
         <w:rPr>
@@ -2737,7 +3020,7 @@
 </file>
 
 <file path=customXml/itemProps1.xml><?xml version="1.0" encoding="utf-8"?>
-<ds:datastoreItem xmlns:ds="http://schemas.openxmlformats.org/officeDocument/2006/customXml" ds:itemID="{46A87459-D68B-48F2-B931-A41FEAA0D222}">
+<ds:datastoreItem xmlns:ds="http://schemas.openxmlformats.org/officeDocument/2006/customXml" ds:itemID="{3BDE9DC5-CD65-43D1-B1E2-40CA7547AEFB}">
   <ds:schemaRefs>
     <ds:schemaRef ds:uri="http://schemas.openxmlformats.org/officeDocument/2006/bibliography"/>
   </ds:schemaRefs>

</xml_diff>

<commit_message>
CIERRE  17 OCT 22
</commit_message>
<xml_diff>
--- a/01 DOCUEMENTOS/MEMOS CENTRAL  2022.docx
+++ b/01 DOCUEMENTOS/MEMOS CENTRAL  2022.docx
@@ -60,7 +60,7 @@
           <w:sz w:val="44"/>
           <w:szCs w:val="44"/>
         </w:rPr>
-        <w:t>05  DE</w:t>
+        <w:t>17  DE</w:t>
       </w:r>
       <w:proofErr w:type="gramEnd"/>
       <w:r>
@@ -70,16 +70,16 @@
           <w:sz w:val="44"/>
           <w:szCs w:val="44"/>
         </w:rPr>
-        <w:t xml:space="preserve"> ABRIL DE </w:t>
-      </w:r>
-      <w:r>
-        <w:rPr>
-          <w:b/>
-          <w:bCs/>
-          <w:sz w:val="44"/>
-          <w:szCs w:val="44"/>
-        </w:rPr>
-        <w:t xml:space="preserve"> 2022</w:t>
+        <w:t xml:space="preserve">  OCTUBRE </w:t>
+      </w:r>
+      <w:r>
+        <w:rPr>
+          <w:b/>
+          <w:bCs/>
+          <w:sz w:val="44"/>
+          <w:szCs w:val="44"/>
+        </w:rPr>
+        <w:t xml:space="preserve"> DE  2022</w:t>
       </w:r>
     </w:p>
     <w:p>
@@ -95,6 +95,7 @@
     </w:p>
     <w:p>
       <w:pPr>
+        <w:spacing w:after="0"/>
         <w:jc w:val="center"/>
         <w:rPr>
           <w:b/>
@@ -106,6 +107,7 @@
     </w:p>
     <w:p>
       <w:pPr>
+        <w:spacing w:after="0"/>
         <w:rPr>
           <w:sz w:val="44"/>
           <w:szCs w:val="44"/>
@@ -125,18 +127,12 @@
           <w:sz w:val="44"/>
           <w:szCs w:val="44"/>
         </w:rPr>
-        <w:t xml:space="preserve">CLIENTES </w:t>
-      </w:r>
-      <w:r>
-        <w:rPr>
-          <w:sz w:val="44"/>
-          <w:szCs w:val="44"/>
-        </w:rPr>
-        <w:t xml:space="preserve"> </w:t>
-      </w:r>
-    </w:p>
-    <w:p>
-      <w:pPr>
+        <w:t xml:space="preserve">CLIENTES  </w:t>
+      </w:r>
+    </w:p>
+    <w:p>
+      <w:pPr>
+        <w:spacing w:after="0"/>
         <w:rPr>
           <w:sz w:val="44"/>
           <w:szCs w:val="44"/>
@@ -158,8 +154,42 @@
         <w:tab/>
         <w:t>DIRECCION GENERAL</w:t>
       </w:r>
-      <w:bookmarkStart w:id="0" w:name="_GoBack"/>
-      <w:bookmarkEnd w:id="0"/>
+    </w:p>
+    <w:p>
+      <w:pPr>
+        <w:rPr>
+          <w:b/>
+          <w:bCs/>
+          <w:sz w:val="72"/>
+          <w:szCs w:val="44"/>
+        </w:rPr>
+      </w:pPr>
+      <w:r>
+        <w:rPr>
+          <w:b/>
+          <w:sz w:val="44"/>
+          <w:szCs w:val="44"/>
+        </w:rPr>
+        <w:t>ASUNTO</w:t>
+      </w:r>
+      <w:r>
+        <w:rPr>
+          <w:b/>
+          <w:bCs/>
+          <w:sz w:val="72"/>
+          <w:szCs w:val="44"/>
+        </w:rPr>
+        <w:t>:   TRANSFERENCIAS</w:t>
+      </w:r>
+      <w:r>
+        <w:rPr>
+          <w:b/>
+          <w:bCs/>
+          <w:sz w:val="72"/>
+          <w:szCs w:val="44"/>
+        </w:rPr>
+        <w:t xml:space="preserve"> </w:t>
+      </w:r>
     </w:p>
     <w:p>
       <w:pPr>
@@ -171,32 +201,6 @@
           <w:highlight w:val="yellow"/>
         </w:rPr>
       </w:pPr>
-      <w:r>
-        <w:rPr>
-          <w:b/>
-          <w:sz w:val="44"/>
-          <w:szCs w:val="44"/>
-        </w:rPr>
-        <w:t>ASUNTO</w:t>
-      </w:r>
-      <w:r>
-        <w:rPr>
-          <w:b/>
-          <w:bCs/>
-          <w:sz w:val="72"/>
-          <w:szCs w:val="44"/>
-        </w:rPr>
-        <w:t>:</w:t>
-      </w:r>
-      <w:r>
-        <w:rPr>
-          <w:b/>
-          <w:bCs/>
-          <w:sz w:val="72"/>
-          <w:szCs w:val="44"/>
-        </w:rPr>
-        <w:t xml:space="preserve">           FACTURAS  </w:t>
-      </w:r>
     </w:p>
     <w:p>
       <w:pPr>
@@ -227,9 +231,8 @@
           <w:sz w:val="56"/>
           <w:szCs w:val="56"/>
         </w:rPr>
-        <w:t xml:space="preserve">SE LES COMUNICA, QUE PERSONA QUE </w:t>
-      </w:r>
-      <w:proofErr w:type="gramStart"/>
+        <w:t>S</w:t>
+      </w:r>
       <w:r>
         <w:rPr>
           <w:b/>
@@ -237,9 +240,262 @@
           <w:sz w:val="56"/>
           <w:szCs w:val="56"/>
         </w:rPr>
-        <w:t xml:space="preserve">REQUIERA  </w:t>
-      </w:r>
-      <w:r>
+        <w:t>E LES COMUNICA, A LOS CLIENTES QUE PAGUEN CON TRANSFERENCIA, SERA AUTORIZADA AL DIA SIGUIENTE PARA PODER CHECAR EN NUESTRO BANCO</w:t>
+      </w:r>
+      <w:r>
+        <w:rPr>
+          <w:b/>
+          <w:bCs/>
+          <w:sz w:val="56"/>
+          <w:szCs w:val="56"/>
+        </w:rPr>
+        <w:t>.</w:t>
+      </w:r>
+      <w:r>
+        <w:rPr>
+          <w:b/>
+          <w:bCs/>
+          <w:sz w:val="56"/>
+          <w:szCs w:val="56"/>
+        </w:rPr>
+        <w:t xml:space="preserve"> </w:t>
+      </w:r>
+    </w:p>
+    <w:p>
+      <w:pPr>
+        <w:rPr>
+          <w:b/>
+          <w:bCs/>
+          <w:sz w:val="44"/>
+          <w:szCs w:val="44"/>
+        </w:rPr>
+      </w:pPr>
+      <w:bookmarkStart w:id="0" w:name="_GoBack"/>
+      <w:bookmarkEnd w:id="0"/>
+    </w:p>
+    <w:p>
+      <w:pPr>
+        <w:rPr>
+          <w:b/>
+          <w:bCs/>
+          <w:sz w:val="44"/>
+          <w:szCs w:val="44"/>
+        </w:rPr>
+      </w:pPr>
+    </w:p>
+    <w:p>
+      <w:pPr>
+        <w:rPr>
+          <w:b/>
+          <w:bCs/>
+          <w:sz w:val="44"/>
+          <w:szCs w:val="44"/>
+        </w:rPr>
+      </w:pPr>
+    </w:p>
+    <w:p>
+      <w:pPr>
+        <w:rPr>
+          <w:b/>
+          <w:bCs/>
+          <w:sz w:val="44"/>
+          <w:szCs w:val="44"/>
+        </w:rPr>
+      </w:pPr>
+    </w:p>
+    <w:p>
+      <w:pPr>
+        <w:rPr>
+          <w:b/>
+          <w:bCs/>
+          <w:sz w:val="44"/>
+          <w:szCs w:val="44"/>
+        </w:rPr>
+      </w:pPr>
+    </w:p>
+    <w:p>
+      <w:pPr>
+        <w:rPr>
+          <w:b/>
+          <w:bCs/>
+          <w:sz w:val="44"/>
+          <w:szCs w:val="44"/>
+        </w:rPr>
+      </w:pPr>
+    </w:p>
+    <w:p>
+      <w:pPr>
+        <w:jc w:val="center"/>
+        <w:rPr>
+          <w:b/>
+          <w:bCs/>
+          <w:sz w:val="44"/>
+          <w:szCs w:val="44"/>
+        </w:rPr>
+      </w:pPr>
+      <w:r>
+        <w:rPr>
+          <w:b/>
+          <w:bCs/>
+          <w:sz w:val="44"/>
+          <w:szCs w:val="44"/>
+        </w:rPr>
+        <w:t>M E M O R A N DU M</w:t>
+      </w:r>
+    </w:p>
+    <w:p>
+      <w:pPr>
+        <w:rPr>
+          <w:b/>
+          <w:bCs/>
+          <w:sz w:val="44"/>
+          <w:szCs w:val="44"/>
+        </w:rPr>
+      </w:pPr>
+    </w:p>
+    <w:p>
+      <w:pPr>
+        <w:jc w:val="center"/>
+        <w:rPr>
+          <w:b/>
+          <w:bCs/>
+          <w:sz w:val="44"/>
+          <w:szCs w:val="44"/>
+        </w:rPr>
+      </w:pPr>
+      <w:proofErr w:type="gramStart"/>
+      <w:r>
+        <w:rPr>
+          <w:b/>
+          <w:bCs/>
+          <w:sz w:val="44"/>
+          <w:szCs w:val="44"/>
+        </w:rPr>
+        <w:t>05  DE</w:t>
+      </w:r>
+      <w:proofErr w:type="gramEnd"/>
+      <w:r>
+        <w:rPr>
+          <w:b/>
+          <w:bCs/>
+          <w:sz w:val="44"/>
+          <w:szCs w:val="44"/>
+        </w:rPr>
+        <w:t xml:space="preserve"> ABRIL DE  2022</w:t>
+      </w:r>
+    </w:p>
+    <w:p>
+      <w:pPr>
+        <w:jc w:val="center"/>
+        <w:rPr>
+          <w:b/>
+          <w:bCs/>
+          <w:sz w:val="44"/>
+          <w:szCs w:val="44"/>
+        </w:rPr>
+      </w:pPr>
+    </w:p>
+    <w:p>
+      <w:pPr>
+        <w:jc w:val="center"/>
+        <w:rPr>
+          <w:b/>
+          <w:bCs/>
+          <w:sz w:val="44"/>
+          <w:szCs w:val="44"/>
+        </w:rPr>
+      </w:pPr>
+    </w:p>
+    <w:p>
+      <w:pPr>
+        <w:rPr>
+          <w:sz w:val="44"/>
+          <w:szCs w:val="44"/>
+        </w:rPr>
+      </w:pPr>
+      <w:r>
+        <w:rPr>
+          <w:b/>
+          <w:bCs/>
+          <w:sz w:val="44"/>
+          <w:szCs w:val="44"/>
+        </w:rPr>
+        <w:t xml:space="preserve">PARA:     </w:t>
+      </w:r>
+      <w:r>
+        <w:rPr>
+          <w:sz w:val="44"/>
+          <w:szCs w:val="44"/>
+        </w:rPr>
+        <w:t xml:space="preserve">CLIENTES  </w:t>
+      </w:r>
+    </w:p>
+    <w:p>
+      <w:pPr>
+        <w:rPr>
+          <w:sz w:val="44"/>
+          <w:szCs w:val="44"/>
+        </w:rPr>
+      </w:pPr>
+      <w:r>
+        <w:rPr>
+          <w:b/>
+          <w:sz w:val="44"/>
+          <w:szCs w:val="44"/>
+        </w:rPr>
+        <w:t xml:space="preserve">DE: </w:t>
+      </w:r>
+      <w:r>
+        <w:rPr>
+          <w:sz w:val="44"/>
+          <w:szCs w:val="44"/>
+        </w:rPr>
+        <w:tab/>
+        <w:t>DIRECCION GENERAL</w:t>
+      </w:r>
+    </w:p>
+    <w:p>
+      <w:pPr>
+        <w:rPr>
+          <w:b/>
+          <w:bCs/>
+          <w:sz w:val="44"/>
+          <w:szCs w:val="44"/>
+          <w:highlight w:val="yellow"/>
+        </w:rPr>
+      </w:pPr>
+      <w:r>
+        <w:rPr>
+          <w:b/>
+          <w:sz w:val="44"/>
+          <w:szCs w:val="44"/>
+        </w:rPr>
+        <w:t>ASUNTO</w:t>
+      </w:r>
+      <w:r>
+        <w:rPr>
+          <w:b/>
+          <w:bCs/>
+          <w:sz w:val="72"/>
+          <w:szCs w:val="44"/>
+        </w:rPr>
+        <w:t xml:space="preserve">:           FACTURAS  </w:t>
+      </w:r>
+    </w:p>
+    <w:p>
+      <w:pPr>
+        <w:jc w:val="both"/>
+        <w:rPr>
+          <w:b/>
+          <w:bCs/>
+          <w:sz w:val="56"/>
+          <w:szCs w:val="56"/>
+        </w:rPr>
+      </w:pPr>
+    </w:p>
+    <w:p>
+      <w:pPr>
+        <w:jc w:val="both"/>
         <w:rPr>
           <w:b/>
           <w:bCs/>
@@ -247,7 +503,25 @@
           <w:szCs w:val="56"/>
           <w:u w:val="single"/>
         </w:rPr>
-        <w:t>FACTURA</w:t>
+      </w:pPr>
+      <w:r>
+        <w:rPr>
+          <w:b/>
+          <w:bCs/>
+          <w:sz w:val="56"/>
+          <w:szCs w:val="56"/>
+        </w:rPr>
+        <w:t xml:space="preserve">SE LES COMUNICA, QUE PERSONA QUE </w:t>
+      </w:r>
+      <w:proofErr w:type="gramStart"/>
+      <w:r>
+        <w:rPr>
+          <w:b/>
+          <w:bCs/>
+          <w:sz w:val="56"/>
+          <w:szCs w:val="56"/>
+        </w:rPr>
+        <w:t xml:space="preserve">REQUIERA  </w:t>
       </w:r>
       <w:r>
         <w:rPr>
@@ -257,9 +531,8 @@
           <w:szCs w:val="56"/>
           <w:u w:val="single"/>
         </w:rPr>
-        <w:t>R</w:t>
-      </w:r>
-      <w:proofErr w:type="gramEnd"/>
+        <w:t>FACTURA</w:t>
+      </w:r>
       <w:r>
         <w:rPr>
           <w:b/>
@@ -268,17 +541,9 @@
           <w:szCs w:val="56"/>
           <w:u w:val="single"/>
         </w:rPr>
-        <w:t xml:space="preserve"> </w:t>
-      </w:r>
-      <w:r>
-        <w:rPr>
-          <w:b/>
-          <w:bCs/>
-          <w:sz w:val="56"/>
-          <w:szCs w:val="56"/>
-        </w:rPr>
-        <w:t xml:space="preserve">DEBE SER EN EL   </w:t>
-      </w:r>
+        <w:t>R</w:t>
+      </w:r>
+      <w:proofErr w:type="gramEnd"/>
       <w:r>
         <w:rPr>
           <w:b/>
@@ -287,12 +552,18 @@
           <w:szCs w:val="56"/>
           <w:u w:val="single"/>
         </w:rPr>
-        <w:t>MISMO DIA DE SU COMPRA.</w:t>
-      </w:r>
-    </w:p>
-    <w:p>
-      <w:pPr>
-        <w:jc w:val="both"/>
+        <w:t xml:space="preserve"> </w:t>
+      </w:r>
+      <w:r>
+        <w:rPr>
+          <w:b/>
+          <w:bCs/>
+          <w:sz w:val="56"/>
+          <w:szCs w:val="56"/>
+        </w:rPr>
+        <w:t xml:space="preserve">DEBE SER EN EL   </w:t>
+      </w:r>
+      <w:r>
         <w:rPr>
           <w:b/>
           <w:bCs/>
@@ -300,19 +571,12 @@
           <w:szCs w:val="56"/>
           <w:u w:val="single"/>
         </w:rPr>
-      </w:pPr>
-    </w:p>
-    <w:p>
-      <w:pPr>
-        <w:jc w:val="both"/>
-        <w:rPr>
-          <w:b/>
-          <w:bCs/>
-          <w:sz w:val="56"/>
-          <w:szCs w:val="56"/>
-        </w:rPr>
-      </w:pPr>
-      <w:r>
+        <w:t>MISMO DIA DE SU COMPRA.</w:t>
+      </w:r>
+    </w:p>
+    <w:p>
+      <w:pPr>
+        <w:jc w:val="both"/>
         <w:rPr>
           <w:b/>
           <w:bCs/>
@@ -320,6 +584,26 @@
           <w:szCs w:val="56"/>
           <w:u w:val="single"/>
         </w:rPr>
+      </w:pPr>
+    </w:p>
+    <w:p>
+      <w:pPr>
+        <w:jc w:val="both"/>
+        <w:rPr>
+          <w:b/>
+          <w:bCs/>
+          <w:sz w:val="56"/>
+          <w:szCs w:val="56"/>
+        </w:rPr>
+      </w:pPr>
+      <w:r>
+        <w:rPr>
+          <w:b/>
+          <w:bCs/>
+          <w:sz w:val="56"/>
+          <w:szCs w:val="56"/>
+          <w:u w:val="single"/>
+        </w:rPr>
         <w:t xml:space="preserve">Nota:  NO HAY FACTURACION DESPUES DEL DIA DE COMPRA </w:t>
       </w:r>
     </w:p>
@@ -1096,7 +1380,6 @@
           <w:sz w:val="44"/>
           <w:szCs w:val="44"/>
         </w:rPr>
-        <w:lastRenderedPageBreak/>
         <w:tab/>
         <w:t xml:space="preserve"> ESTIMADO CLIENTE SI YA COMPRASTE Y TE FALTO ALGUN PRODUCTO </w:t>
       </w:r>
@@ -1400,7 +1683,6 @@
           <w:sz w:val="40"/>
           <w:szCs w:val="28"/>
         </w:rPr>
-        <w:lastRenderedPageBreak/>
         <w:t>Asume tu responsabilidad y encue</w:t>
       </w:r>
       <w:r>
@@ -1865,7 +2147,6 @@
           <w:sz w:val="44"/>
           <w:szCs w:val="44"/>
         </w:rPr>
-        <w:lastRenderedPageBreak/>
         <w:t xml:space="preserve">DE: </w:t>
       </w:r>
       <w:r>
@@ -2154,6 +2435,653 @@
           <w:sz w:val="44"/>
           <w:szCs w:val="44"/>
         </w:rPr>
+        <w:t>ASUNTO</w:t>
+      </w:r>
+      <w:r>
+        <w:rPr>
+          <w:b/>
+          <w:bCs/>
+          <w:sz w:val="44"/>
+          <w:szCs w:val="44"/>
+          <w:highlight w:val="yellow"/>
+        </w:rPr>
+        <w:t xml:space="preserve">:  V A C A C I O N E S  </w:t>
+      </w:r>
+    </w:p>
+    <w:p>
+      <w:pPr>
+        <w:rPr>
+          <w:sz w:val="44"/>
+          <w:szCs w:val="44"/>
+        </w:rPr>
+      </w:pPr>
+    </w:p>
+    <w:p>
+      <w:pPr>
+        <w:spacing w:line="360" w:lineRule="auto"/>
+        <w:rPr>
+          <w:sz w:val="44"/>
+          <w:szCs w:val="44"/>
+        </w:rPr>
+      </w:pPr>
+    </w:p>
+    <w:p>
+      <w:pPr>
+        <w:spacing w:line="360" w:lineRule="auto"/>
+        <w:rPr>
+          <w:sz w:val="44"/>
+          <w:szCs w:val="44"/>
+        </w:rPr>
+      </w:pPr>
+    </w:p>
+    <w:p>
+      <w:pPr>
+        <w:spacing w:line="360" w:lineRule="auto"/>
+        <w:jc w:val="both"/>
+        <w:rPr>
+          <w:sz w:val="44"/>
+          <w:szCs w:val="44"/>
+        </w:rPr>
+      </w:pPr>
+      <w:r>
+        <w:rPr>
+          <w:sz w:val="44"/>
+          <w:szCs w:val="44"/>
+        </w:rPr>
+        <w:tab/>
+        <w:t xml:space="preserve"> SE LES INFORMA QUE LAS FECHAS DE LAS VACACIONES SE</w:t>
+      </w:r>
+      <w:r>
+        <w:rPr>
+          <w:sz w:val="44"/>
+          <w:szCs w:val="44"/>
+        </w:rPr>
+        <w:t xml:space="preserve"> TOMARAN Y </w:t>
+      </w:r>
+      <w:proofErr w:type="gramStart"/>
+      <w:r>
+        <w:rPr>
+          <w:sz w:val="44"/>
+          <w:szCs w:val="44"/>
+        </w:rPr>
+        <w:t xml:space="preserve">SERAN </w:t>
+      </w:r>
+      <w:r>
+        <w:rPr>
+          <w:sz w:val="44"/>
+          <w:szCs w:val="44"/>
+        </w:rPr>
+        <w:t xml:space="preserve"> RE</w:t>
+      </w:r>
+      <w:r>
+        <w:rPr>
+          <w:sz w:val="44"/>
+          <w:szCs w:val="44"/>
+        </w:rPr>
+        <w:t>SPETADAS</w:t>
+      </w:r>
+      <w:proofErr w:type="gramEnd"/>
+      <w:r>
+        <w:rPr>
+          <w:sz w:val="44"/>
+          <w:szCs w:val="44"/>
+        </w:rPr>
+        <w:t xml:space="preserve"> TAL Y COMO SE ASIGANRON.</w:t>
+      </w:r>
+    </w:p>
+    <w:p>
+      <w:pPr>
+        <w:spacing w:line="360" w:lineRule="auto"/>
+        <w:jc w:val="both"/>
+        <w:rPr>
+          <w:sz w:val="44"/>
+          <w:szCs w:val="44"/>
+        </w:rPr>
+      </w:pPr>
+      <w:r>
+        <w:rPr>
+          <w:sz w:val="44"/>
+          <w:szCs w:val="44"/>
+        </w:rPr>
+        <w:t xml:space="preserve"> </w:t>
+      </w:r>
+      <w:r>
+        <w:rPr>
+          <w:sz w:val="44"/>
+          <w:szCs w:val="44"/>
+        </w:rPr>
+        <w:t xml:space="preserve">     </w:t>
+      </w:r>
+      <w:r>
+        <w:rPr>
+          <w:b/>
+          <w:sz w:val="44"/>
+          <w:szCs w:val="44"/>
+          <w:u w:val="single"/>
+        </w:rPr>
+        <w:t>“NO HAY CAMBIOS”</w:t>
+      </w:r>
+      <w:r>
+        <w:rPr>
+          <w:sz w:val="44"/>
+          <w:szCs w:val="44"/>
+        </w:rPr>
+        <w:t xml:space="preserve"> </w:t>
+      </w:r>
+    </w:p>
+    <w:p>
+      <w:pPr>
+        <w:spacing w:line="360" w:lineRule="auto"/>
+        <w:jc w:val="both"/>
+        <w:rPr>
+          <w:sz w:val="44"/>
+          <w:szCs w:val="44"/>
+        </w:rPr>
+      </w:pPr>
+    </w:p>
+    <w:p>
+      <w:pPr>
+        <w:spacing w:line="360" w:lineRule="auto"/>
+        <w:jc w:val="both"/>
+        <w:rPr>
+          <w:sz w:val="44"/>
+          <w:szCs w:val="44"/>
+        </w:rPr>
+      </w:pPr>
+    </w:p>
+    <w:p>
+      <w:pPr>
+        <w:jc w:val="center"/>
+        <w:rPr>
+          <w:b/>
+          <w:bCs/>
+          <w:sz w:val="44"/>
+          <w:szCs w:val="44"/>
+        </w:rPr>
+      </w:pPr>
+      <w:r>
+        <w:rPr>
+          <w:b/>
+          <w:bCs/>
+          <w:sz w:val="44"/>
+          <w:szCs w:val="44"/>
+        </w:rPr>
+        <w:t>M E M O R A N DU M</w:t>
+      </w:r>
+    </w:p>
+    <w:p>
+      <w:pPr>
+        <w:rPr>
+          <w:b/>
+          <w:bCs/>
+          <w:sz w:val="44"/>
+          <w:szCs w:val="44"/>
+        </w:rPr>
+      </w:pPr>
+    </w:p>
+    <w:p>
+      <w:pPr>
+        <w:jc w:val="center"/>
+        <w:rPr>
+          <w:b/>
+          <w:bCs/>
+          <w:sz w:val="44"/>
+          <w:szCs w:val="44"/>
+        </w:rPr>
+      </w:pPr>
+      <w:proofErr w:type="gramStart"/>
+      <w:r>
+        <w:rPr>
+          <w:b/>
+          <w:bCs/>
+          <w:sz w:val="44"/>
+          <w:szCs w:val="44"/>
+        </w:rPr>
+        <w:t>31  DE</w:t>
+      </w:r>
+      <w:proofErr w:type="gramEnd"/>
+      <w:r>
+        <w:rPr>
+          <w:b/>
+          <w:bCs/>
+          <w:sz w:val="44"/>
+          <w:szCs w:val="44"/>
+        </w:rPr>
+        <w:t xml:space="preserve"> DICIEMBRE 2021</w:t>
+      </w:r>
+    </w:p>
+    <w:p>
+      <w:pPr>
+        <w:jc w:val="center"/>
+        <w:rPr>
+          <w:b/>
+          <w:bCs/>
+          <w:sz w:val="44"/>
+          <w:szCs w:val="44"/>
+        </w:rPr>
+      </w:pPr>
+    </w:p>
+    <w:p>
+      <w:pPr>
+        <w:rPr>
+          <w:sz w:val="44"/>
+          <w:szCs w:val="44"/>
+        </w:rPr>
+      </w:pPr>
+      <w:r>
+        <w:rPr>
+          <w:b/>
+          <w:bCs/>
+          <w:sz w:val="44"/>
+          <w:szCs w:val="44"/>
+        </w:rPr>
+        <w:lastRenderedPageBreak/>
+        <w:t xml:space="preserve">PARA:     </w:t>
+      </w:r>
+      <w:r>
+        <w:rPr>
+          <w:sz w:val="44"/>
+          <w:szCs w:val="44"/>
+        </w:rPr>
+        <w:t xml:space="preserve">CENTRAL </w:t>
+      </w:r>
+      <w:r>
+        <w:rPr>
+          <w:sz w:val="44"/>
+          <w:szCs w:val="44"/>
+        </w:rPr>
+        <w:t xml:space="preserve"> </w:t>
+      </w:r>
+    </w:p>
+    <w:p>
+      <w:pPr>
+        <w:rPr>
+          <w:sz w:val="44"/>
+          <w:szCs w:val="44"/>
+        </w:rPr>
+      </w:pPr>
+      <w:r>
+        <w:rPr>
+          <w:sz w:val="44"/>
+          <w:szCs w:val="44"/>
+        </w:rPr>
+        <w:t xml:space="preserve">DE: </w:t>
+      </w:r>
+      <w:r>
+        <w:rPr>
+          <w:sz w:val="44"/>
+          <w:szCs w:val="44"/>
+        </w:rPr>
+        <w:tab/>
+      </w:r>
+      <w:r>
+        <w:rPr>
+          <w:sz w:val="44"/>
+          <w:szCs w:val="44"/>
+        </w:rPr>
+        <w:tab/>
+        <w:t xml:space="preserve">   DIRECCION GENERAL </w:t>
+      </w:r>
+    </w:p>
+    <w:p>
+      <w:pPr>
+        <w:rPr>
+          <w:b/>
+          <w:bCs/>
+          <w:sz w:val="44"/>
+          <w:szCs w:val="44"/>
+        </w:rPr>
+      </w:pPr>
+      <w:r>
+        <w:rPr>
+          <w:sz w:val="44"/>
+          <w:szCs w:val="44"/>
+        </w:rPr>
+        <w:t>ASUNTO</w:t>
+      </w:r>
+      <w:r>
+        <w:rPr>
+          <w:b/>
+          <w:bCs/>
+          <w:sz w:val="44"/>
+          <w:szCs w:val="44"/>
+          <w:highlight w:val="yellow"/>
+        </w:rPr>
+        <w:t xml:space="preserve">:  F A L T A S  </w:t>
+      </w:r>
+    </w:p>
+    <w:p>
+      <w:pPr>
+        <w:rPr>
+          <w:sz w:val="44"/>
+          <w:szCs w:val="44"/>
+        </w:rPr>
+      </w:pPr>
+    </w:p>
+    <w:p>
+      <w:pPr>
+        <w:spacing w:line="360" w:lineRule="auto"/>
+        <w:rPr>
+          <w:sz w:val="44"/>
+          <w:szCs w:val="44"/>
+        </w:rPr>
+      </w:pPr>
+    </w:p>
+    <w:p>
+      <w:pPr>
+        <w:spacing w:line="360" w:lineRule="auto"/>
+        <w:rPr>
+          <w:sz w:val="44"/>
+          <w:szCs w:val="44"/>
+        </w:rPr>
+      </w:pPr>
+    </w:p>
+    <w:p>
+      <w:pPr>
+        <w:spacing w:line="360" w:lineRule="auto"/>
+        <w:jc w:val="both"/>
+        <w:rPr>
+          <w:sz w:val="44"/>
+          <w:szCs w:val="44"/>
+        </w:rPr>
+      </w:pPr>
+      <w:r>
+        <w:rPr>
+          <w:sz w:val="44"/>
+          <w:szCs w:val="44"/>
+        </w:rPr>
+        <w:tab/>
+        <w:t xml:space="preserve"> SE LES RECUERDA QUE AL ACUMULAR</w:t>
+      </w:r>
+      <w:r>
+        <w:rPr>
+          <w:sz w:val="44"/>
+          <w:szCs w:val="44"/>
+        </w:rPr>
+        <w:t xml:space="preserve">                </w:t>
+      </w:r>
+      <w:r>
+        <w:rPr>
+          <w:sz w:val="44"/>
+          <w:szCs w:val="44"/>
+        </w:rPr>
+        <w:t xml:space="preserve"> </w:t>
+      </w:r>
+      <w:r>
+        <w:rPr>
+          <w:b/>
+          <w:sz w:val="44"/>
+          <w:szCs w:val="44"/>
+          <w:u w:val="single"/>
+        </w:rPr>
+        <w:t xml:space="preserve">4 </w:t>
+      </w:r>
+      <w:proofErr w:type="gramStart"/>
+      <w:r>
+        <w:rPr>
+          <w:b/>
+          <w:sz w:val="44"/>
+          <w:szCs w:val="44"/>
+          <w:u w:val="single"/>
+        </w:rPr>
+        <w:t>FALT</w:t>
+      </w:r>
+      <w:r>
+        <w:rPr>
+          <w:b/>
+          <w:sz w:val="44"/>
+          <w:szCs w:val="44"/>
+          <w:u w:val="single"/>
+        </w:rPr>
+        <w:t>AS  EN</w:t>
+      </w:r>
+      <w:proofErr w:type="gramEnd"/>
+      <w:r>
+        <w:rPr>
+          <w:b/>
+          <w:sz w:val="44"/>
+          <w:szCs w:val="44"/>
+          <w:u w:val="single"/>
+        </w:rPr>
+        <w:t xml:space="preserve"> UN </w:t>
+      </w:r>
+      <w:r>
+        <w:rPr>
+          <w:b/>
+          <w:sz w:val="44"/>
+          <w:szCs w:val="44"/>
+          <w:u w:val="single"/>
+        </w:rPr>
+        <w:t xml:space="preserve">MES </w:t>
+      </w:r>
+      <w:r>
+        <w:rPr>
+          <w:b/>
+          <w:sz w:val="44"/>
+          <w:szCs w:val="44"/>
+          <w:u w:val="single"/>
+        </w:rPr>
+        <w:t xml:space="preserve"> </w:t>
+      </w:r>
+      <w:r>
+        <w:rPr>
+          <w:b/>
+          <w:sz w:val="44"/>
+          <w:szCs w:val="44"/>
+          <w:u w:val="single"/>
+        </w:rPr>
+        <w:t>SIN JUSTIFICAR</w:t>
+      </w:r>
+      <w:r>
+        <w:rPr>
+          <w:sz w:val="44"/>
+          <w:szCs w:val="44"/>
+        </w:rPr>
+        <w:t xml:space="preserve"> </w:t>
+      </w:r>
+      <w:r>
+        <w:rPr>
+          <w:sz w:val="44"/>
+          <w:szCs w:val="44"/>
+        </w:rPr>
+        <w:t xml:space="preserve"> ES BAJA AUTOMATICAMENTE </w:t>
+      </w:r>
+    </w:p>
+    <w:p>
+      <w:pPr>
+        <w:spacing w:line="360" w:lineRule="auto"/>
+        <w:jc w:val="both"/>
+        <w:rPr>
+          <w:sz w:val="44"/>
+          <w:szCs w:val="44"/>
+        </w:rPr>
+      </w:pPr>
+    </w:p>
+    <w:p>
+      <w:pPr>
+        <w:spacing w:line="360" w:lineRule="auto"/>
+        <w:jc w:val="both"/>
+        <w:rPr>
+          <w:sz w:val="44"/>
+          <w:szCs w:val="44"/>
+        </w:rPr>
+      </w:pPr>
+    </w:p>
+    <w:p>
+      <w:pPr>
+        <w:spacing w:line="360" w:lineRule="auto"/>
+        <w:jc w:val="both"/>
+        <w:rPr>
+          <w:sz w:val="44"/>
+          <w:szCs w:val="44"/>
+        </w:rPr>
+      </w:pPr>
+    </w:p>
+    <w:p>
+      <w:pPr>
+        <w:jc w:val="center"/>
+        <w:rPr>
+          <w:b/>
+          <w:bCs/>
+          <w:sz w:val="44"/>
+          <w:szCs w:val="44"/>
+        </w:rPr>
+      </w:pPr>
+      <w:r>
+        <w:rPr>
+          <w:b/>
+          <w:bCs/>
+          <w:sz w:val="44"/>
+          <w:szCs w:val="44"/>
+        </w:rPr>
+        <w:t>M E M O R A N DU M</w:t>
+      </w:r>
+    </w:p>
+    <w:p>
+      <w:pPr>
+        <w:rPr>
+          <w:b/>
+          <w:bCs/>
+          <w:sz w:val="44"/>
+          <w:szCs w:val="44"/>
+        </w:rPr>
+      </w:pPr>
+    </w:p>
+    <w:p>
+      <w:pPr>
+        <w:jc w:val="center"/>
+        <w:rPr>
+          <w:b/>
+          <w:bCs/>
+          <w:sz w:val="44"/>
+          <w:szCs w:val="44"/>
+        </w:rPr>
+      </w:pPr>
+      <w:proofErr w:type="gramStart"/>
+      <w:r>
+        <w:rPr>
+          <w:b/>
+          <w:bCs/>
+          <w:sz w:val="44"/>
+          <w:szCs w:val="44"/>
+        </w:rPr>
+        <w:t>20</w:t>
+      </w:r>
+      <w:r>
+        <w:rPr>
+          <w:b/>
+          <w:bCs/>
+          <w:sz w:val="44"/>
+          <w:szCs w:val="44"/>
+        </w:rPr>
+        <w:t xml:space="preserve"> </w:t>
+      </w:r>
+      <w:r>
+        <w:rPr>
+          <w:b/>
+          <w:bCs/>
+          <w:sz w:val="44"/>
+          <w:szCs w:val="44"/>
+        </w:rPr>
+        <w:t xml:space="preserve"> DE</w:t>
+      </w:r>
+      <w:proofErr w:type="gramEnd"/>
+      <w:r>
+        <w:rPr>
+          <w:b/>
+          <w:bCs/>
+          <w:sz w:val="44"/>
+          <w:szCs w:val="44"/>
+        </w:rPr>
+        <w:t xml:space="preserve"> DICIEMBRE 2021</w:t>
+      </w:r>
+    </w:p>
+    <w:p>
+      <w:pPr>
+        <w:jc w:val="center"/>
+        <w:rPr>
+          <w:b/>
+          <w:bCs/>
+          <w:sz w:val="44"/>
+          <w:szCs w:val="44"/>
+        </w:rPr>
+      </w:pPr>
+    </w:p>
+    <w:p>
+      <w:pPr>
+        <w:rPr>
+          <w:sz w:val="44"/>
+          <w:szCs w:val="44"/>
+        </w:rPr>
+      </w:pPr>
+      <w:r>
+        <w:rPr>
+          <w:b/>
+          <w:bCs/>
+          <w:sz w:val="44"/>
+          <w:szCs w:val="44"/>
+        </w:rPr>
+        <w:t xml:space="preserve">PARA:     </w:t>
+      </w:r>
+      <w:r>
+        <w:rPr>
+          <w:sz w:val="44"/>
+          <w:szCs w:val="44"/>
+        </w:rPr>
+        <w:t xml:space="preserve">CENTRAL </w:t>
+      </w:r>
+      <w:r>
+        <w:rPr>
+          <w:sz w:val="44"/>
+          <w:szCs w:val="44"/>
+        </w:rPr>
+        <w:t xml:space="preserve"> </w:t>
+      </w:r>
+    </w:p>
+    <w:p>
+      <w:pPr>
+        <w:rPr>
+          <w:sz w:val="44"/>
+          <w:szCs w:val="44"/>
+        </w:rPr>
+      </w:pPr>
+      <w:r>
+        <w:rPr>
+          <w:sz w:val="44"/>
+          <w:szCs w:val="44"/>
+        </w:rPr>
+        <w:t xml:space="preserve">DE: </w:t>
+      </w:r>
+      <w:r>
+        <w:rPr>
+          <w:sz w:val="44"/>
+          <w:szCs w:val="44"/>
+        </w:rPr>
+        <w:tab/>
+      </w:r>
+      <w:r>
+        <w:rPr>
+          <w:sz w:val="44"/>
+          <w:szCs w:val="44"/>
+        </w:rPr>
+        <w:tab/>
+        <w:t xml:space="preserve">   DIRECCION GENERAL </w:t>
+      </w:r>
+    </w:p>
+    <w:p>
+      <w:pPr>
+        <w:rPr>
+          <w:b/>
+          <w:bCs/>
+          <w:sz w:val="44"/>
+          <w:szCs w:val="44"/>
+        </w:rPr>
+      </w:pPr>
+      <w:r>
+        <w:rPr>
+          <w:sz w:val="44"/>
+          <w:szCs w:val="44"/>
+        </w:rPr>
         <w:lastRenderedPageBreak/>
         <w:t>ASUNTO</w:t>
       </w:r>
@@ -2165,7 +3093,7 @@
           <w:szCs w:val="44"/>
           <w:highlight w:val="yellow"/>
         </w:rPr>
-        <w:t xml:space="preserve">:  V A C A C I O N E S  </w:t>
+        <w:t xml:space="preserve">:  F A L T A S  </w:t>
       </w:r>
     </w:p>
     <w:p>
@@ -2188,11 +3116,47 @@
     <w:p>
       <w:pPr>
         <w:spacing w:line="360" w:lineRule="auto"/>
-        <w:rPr>
-          <w:sz w:val="44"/>
-          <w:szCs w:val="44"/>
-        </w:rPr>
-      </w:pPr>
+        <w:jc w:val="both"/>
+        <w:rPr>
+          <w:sz w:val="44"/>
+          <w:szCs w:val="44"/>
+        </w:rPr>
+      </w:pPr>
+      <w:r>
+        <w:rPr>
+          <w:sz w:val="44"/>
+          <w:szCs w:val="44"/>
+        </w:rPr>
+        <w:tab/>
+        <w:t xml:space="preserve"> SE LES RECUERDA QUE LAS </w:t>
+      </w:r>
+      <w:proofErr w:type="gramStart"/>
+      <w:r>
+        <w:rPr>
+          <w:b/>
+          <w:sz w:val="44"/>
+          <w:szCs w:val="44"/>
+          <w:u w:val="single"/>
+        </w:rPr>
+        <w:t>FALTAS  CON</w:t>
+      </w:r>
+      <w:proofErr w:type="gramEnd"/>
+      <w:r>
+        <w:rPr>
+          <w:b/>
+          <w:sz w:val="44"/>
+          <w:szCs w:val="44"/>
+          <w:u w:val="single"/>
+        </w:rPr>
+        <w:t xml:space="preserve"> PERMISO   Y SIN  PERMISO</w:t>
+      </w:r>
+      <w:r>
+        <w:rPr>
+          <w:sz w:val="44"/>
+          <w:szCs w:val="44"/>
+        </w:rPr>
+        <w:t xml:space="preserve">  SE DESCUENTA LOS        $ 300.00  DE BONO</w:t>
+      </w:r>
     </w:p>
     <w:p>
       <w:pPr>
@@ -2203,51 +3167,6 @@
           <w:szCs w:val="44"/>
         </w:rPr>
       </w:pPr>
-      <w:r>
-        <w:rPr>
-          <w:sz w:val="44"/>
-          <w:szCs w:val="44"/>
-        </w:rPr>
-        <w:tab/>
-        <w:t xml:space="preserve"> SE LES INFORMA QUE LAS FECHAS DE LAS VACACIONES SE</w:t>
-      </w:r>
-      <w:r>
-        <w:rPr>
-          <w:sz w:val="44"/>
-          <w:szCs w:val="44"/>
-        </w:rPr>
-        <w:t xml:space="preserve"> TOMARAN Y </w:t>
-      </w:r>
-      <w:proofErr w:type="gramStart"/>
-      <w:r>
-        <w:rPr>
-          <w:sz w:val="44"/>
-          <w:szCs w:val="44"/>
-        </w:rPr>
-        <w:t xml:space="preserve">SERAN </w:t>
-      </w:r>
-      <w:r>
-        <w:rPr>
-          <w:sz w:val="44"/>
-          <w:szCs w:val="44"/>
-        </w:rPr>
-        <w:t xml:space="preserve"> RE</w:t>
-      </w:r>
-      <w:r>
-        <w:rPr>
-          <w:sz w:val="44"/>
-          <w:szCs w:val="44"/>
-        </w:rPr>
-        <w:t>SPETADAS</w:t>
-      </w:r>
-      <w:proofErr w:type="gramEnd"/>
-      <w:r>
-        <w:rPr>
-          <w:sz w:val="44"/>
-          <w:szCs w:val="44"/>
-        </w:rPr>
-        <w:t xml:space="preserve"> TAL Y COMO SE ASIGANRON.</w:t>
-      </w:r>
     </w:p>
     <w:p>
       <w:pPr>
@@ -2258,55 +3177,37 @@
           <w:szCs w:val="44"/>
         </w:rPr>
       </w:pPr>
-      <w:r>
-        <w:rPr>
-          <w:sz w:val="44"/>
-          <w:szCs w:val="44"/>
-        </w:rPr>
-        <w:t xml:space="preserve"> </w:t>
-      </w:r>
-      <w:r>
-        <w:rPr>
-          <w:sz w:val="44"/>
-          <w:szCs w:val="44"/>
-        </w:rPr>
-        <w:t xml:space="preserve">     </w:t>
-      </w:r>
-      <w:r>
+    </w:p>
+    <w:p>
+      <w:pPr>
+        <w:spacing w:line="360" w:lineRule="auto"/>
+        <w:jc w:val="both"/>
+        <w:rPr>
+          <w:sz w:val="44"/>
+          <w:szCs w:val="44"/>
+        </w:rPr>
+      </w:pPr>
+    </w:p>
+    <w:p>
+      <w:pPr>
+        <w:spacing w:line="360" w:lineRule="auto"/>
+        <w:jc w:val="both"/>
+        <w:rPr>
+          <w:sz w:val="44"/>
+          <w:szCs w:val="44"/>
+        </w:rPr>
+      </w:pPr>
+    </w:p>
+    <w:p>
+      <w:pPr>
+        <w:spacing w:line="360" w:lineRule="auto"/>
+        <w:jc w:val="both"/>
         <w:rPr>
           <w:b/>
           <w:sz w:val="44"/>
           <w:szCs w:val="44"/>
           <w:u w:val="single"/>
         </w:rPr>
-        <w:t>“NO HAY CAMBIOS”</w:t>
-      </w:r>
-      <w:r>
-        <w:rPr>
-          <w:sz w:val="44"/>
-          <w:szCs w:val="44"/>
-        </w:rPr>
-        <w:t xml:space="preserve"> </w:t>
-      </w:r>
-    </w:p>
-    <w:p>
-      <w:pPr>
-        <w:spacing w:line="360" w:lineRule="auto"/>
-        <w:jc w:val="both"/>
-        <w:rPr>
-          <w:sz w:val="44"/>
-          <w:szCs w:val="44"/>
-        </w:rPr>
-      </w:pPr>
-    </w:p>
-    <w:p>
-      <w:pPr>
-        <w:spacing w:line="360" w:lineRule="auto"/>
-        <w:jc w:val="both"/>
-        <w:rPr>
-          <w:sz w:val="44"/>
-          <w:szCs w:val="44"/>
-        </w:rPr>
       </w:pPr>
     </w:p>
     <w:p>
@@ -2349,25 +3250,14 @@
           <w:szCs w:val="44"/>
         </w:rPr>
       </w:pPr>
-      <w:proofErr w:type="gramStart"/>
-      <w:r>
-        <w:rPr>
-          <w:b/>
-          <w:bCs/>
-          <w:sz w:val="44"/>
-          <w:szCs w:val="44"/>
-        </w:rPr>
-        <w:t>31  DE</w:t>
-      </w:r>
-      <w:proofErr w:type="gramEnd"/>
-      <w:r>
-        <w:rPr>
-          <w:b/>
-          <w:bCs/>
-          <w:sz w:val="44"/>
-          <w:szCs w:val="44"/>
-        </w:rPr>
-        <w:t xml:space="preserve"> DICIEMBRE 2021</w:t>
+      <w:r>
+        <w:rPr>
+          <w:b/>
+          <w:bCs/>
+          <w:sz w:val="44"/>
+          <w:szCs w:val="44"/>
+        </w:rPr>
+        <w:t>15 DE DICIEMBRE 2021</w:t>
       </w:r>
     </w:p>
     <w:p>
@@ -2402,14 +3292,7 @@
           <w:sz w:val="44"/>
           <w:szCs w:val="44"/>
         </w:rPr>
-        <w:t xml:space="preserve">CENTRAL </w:t>
-      </w:r>
-      <w:r>
-        <w:rPr>
-          <w:sz w:val="44"/>
-          <w:szCs w:val="44"/>
-        </w:rPr>
-        <w:t xml:space="preserve"> </w:t>
+        <w:t>CENTRAL</w:t>
       </w:r>
     </w:p>
     <w:p>
@@ -2456,610 +3339,6 @@
           <w:sz w:val="44"/>
           <w:szCs w:val="44"/>
         </w:rPr>
-        <w:lastRenderedPageBreak/>
-        <w:t>ASUNTO</w:t>
-      </w:r>
-      <w:r>
-        <w:rPr>
-          <w:b/>
-          <w:bCs/>
-          <w:sz w:val="44"/>
-          <w:szCs w:val="44"/>
-          <w:highlight w:val="yellow"/>
-        </w:rPr>
-        <w:t xml:space="preserve">:  F A L T A S  </w:t>
-      </w:r>
-    </w:p>
-    <w:p>
-      <w:pPr>
-        <w:rPr>
-          <w:sz w:val="44"/>
-          <w:szCs w:val="44"/>
-        </w:rPr>
-      </w:pPr>
-    </w:p>
-    <w:p>
-      <w:pPr>
-        <w:spacing w:line="360" w:lineRule="auto"/>
-        <w:rPr>
-          <w:sz w:val="44"/>
-          <w:szCs w:val="44"/>
-        </w:rPr>
-      </w:pPr>
-    </w:p>
-    <w:p>
-      <w:pPr>
-        <w:spacing w:line="360" w:lineRule="auto"/>
-        <w:rPr>
-          <w:sz w:val="44"/>
-          <w:szCs w:val="44"/>
-        </w:rPr>
-      </w:pPr>
-    </w:p>
-    <w:p>
-      <w:pPr>
-        <w:spacing w:line="360" w:lineRule="auto"/>
-        <w:jc w:val="both"/>
-        <w:rPr>
-          <w:sz w:val="44"/>
-          <w:szCs w:val="44"/>
-        </w:rPr>
-      </w:pPr>
-      <w:r>
-        <w:rPr>
-          <w:sz w:val="44"/>
-          <w:szCs w:val="44"/>
-        </w:rPr>
-        <w:tab/>
-        <w:t xml:space="preserve"> SE LES RECUERDA QUE AL ACUMULAR</w:t>
-      </w:r>
-      <w:r>
-        <w:rPr>
-          <w:sz w:val="44"/>
-          <w:szCs w:val="44"/>
-        </w:rPr>
-        <w:t xml:space="preserve">                </w:t>
-      </w:r>
-      <w:r>
-        <w:rPr>
-          <w:sz w:val="44"/>
-          <w:szCs w:val="44"/>
-        </w:rPr>
-        <w:t xml:space="preserve"> </w:t>
-      </w:r>
-      <w:r>
-        <w:rPr>
-          <w:b/>
-          <w:sz w:val="44"/>
-          <w:szCs w:val="44"/>
-          <w:u w:val="single"/>
-        </w:rPr>
-        <w:t xml:space="preserve">4 </w:t>
-      </w:r>
-      <w:proofErr w:type="gramStart"/>
-      <w:r>
-        <w:rPr>
-          <w:b/>
-          <w:sz w:val="44"/>
-          <w:szCs w:val="44"/>
-          <w:u w:val="single"/>
-        </w:rPr>
-        <w:t>FALT</w:t>
-      </w:r>
-      <w:r>
-        <w:rPr>
-          <w:b/>
-          <w:sz w:val="44"/>
-          <w:szCs w:val="44"/>
-          <w:u w:val="single"/>
-        </w:rPr>
-        <w:t>AS  EN</w:t>
-      </w:r>
-      <w:proofErr w:type="gramEnd"/>
-      <w:r>
-        <w:rPr>
-          <w:b/>
-          <w:sz w:val="44"/>
-          <w:szCs w:val="44"/>
-          <w:u w:val="single"/>
-        </w:rPr>
-        <w:t xml:space="preserve"> UN </w:t>
-      </w:r>
-      <w:r>
-        <w:rPr>
-          <w:b/>
-          <w:sz w:val="44"/>
-          <w:szCs w:val="44"/>
-          <w:u w:val="single"/>
-        </w:rPr>
-        <w:t xml:space="preserve">MES </w:t>
-      </w:r>
-      <w:r>
-        <w:rPr>
-          <w:b/>
-          <w:sz w:val="44"/>
-          <w:szCs w:val="44"/>
-          <w:u w:val="single"/>
-        </w:rPr>
-        <w:t xml:space="preserve"> </w:t>
-      </w:r>
-      <w:r>
-        <w:rPr>
-          <w:b/>
-          <w:sz w:val="44"/>
-          <w:szCs w:val="44"/>
-          <w:u w:val="single"/>
-        </w:rPr>
-        <w:t>SIN JUSTIFICAR</w:t>
-      </w:r>
-      <w:r>
-        <w:rPr>
-          <w:sz w:val="44"/>
-          <w:szCs w:val="44"/>
-        </w:rPr>
-        <w:t xml:space="preserve"> </w:t>
-      </w:r>
-      <w:r>
-        <w:rPr>
-          <w:sz w:val="44"/>
-          <w:szCs w:val="44"/>
-        </w:rPr>
-        <w:t xml:space="preserve"> ES BAJA AUTOMATICAMENTE </w:t>
-      </w:r>
-    </w:p>
-    <w:p>
-      <w:pPr>
-        <w:spacing w:line="360" w:lineRule="auto"/>
-        <w:jc w:val="both"/>
-        <w:rPr>
-          <w:sz w:val="44"/>
-          <w:szCs w:val="44"/>
-        </w:rPr>
-      </w:pPr>
-    </w:p>
-    <w:p>
-      <w:pPr>
-        <w:spacing w:line="360" w:lineRule="auto"/>
-        <w:jc w:val="both"/>
-        <w:rPr>
-          <w:sz w:val="44"/>
-          <w:szCs w:val="44"/>
-        </w:rPr>
-      </w:pPr>
-    </w:p>
-    <w:p>
-      <w:pPr>
-        <w:spacing w:line="360" w:lineRule="auto"/>
-        <w:jc w:val="both"/>
-        <w:rPr>
-          <w:sz w:val="44"/>
-          <w:szCs w:val="44"/>
-        </w:rPr>
-      </w:pPr>
-    </w:p>
-    <w:p>
-      <w:pPr>
-        <w:jc w:val="center"/>
-        <w:rPr>
-          <w:b/>
-          <w:bCs/>
-          <w:sz w:val="44"/>
-          <w:szCs w:val="44"/>
-        </w:rPr>
-      </w:pPr>
-      <w:r>
-        <w:rPr>
-          <w:b/>
-          <w:bCs/>
-          <w:sz w:val="44"/>
-          <w:szCs w:val="44"/>
-        </w:rPr>
-        <w:t>M E M O R A N DU M</w:t>
-      </w:r>
-    </w:p>
-    <w:p>
-      <w:pPr>
-        <w:rPr>
-          <w:b/>
-          <w:bCs/>
-          <w:sz w:val="44"/>
-          <w:szCs w:val="44"/>
-        </w:rPr>
-      </w:pPr>
-    </w:p>
-    <w:p>
-      <w:pPr>
-        <w:jc w:val="center"/>
-        <w:rPr>
-          <w:b/>
-          <w:bCs/>
-          <w:sz w:val="44"/>
-          <w:szCs w:val="44"/>
-        </w:rPr>
-      </w:pPr>
-      <w:proofErr w:type="gramStart"/>
-      <w:r>
-        <w:rPr>
-          <w:b/>
-          <w:bCs/>
-          <w:sz w:val="44"/>
-          <w:szCs w:val="44"/>
-        </w:rPr>
-        <w:t>20</w:t>
-      </w:r>
-      <w:r>
-        <w:rPr>
-          <w:b/>
-          <w:bCs/>
-          <w:sz w:val="44"/>
-          <w:szCs w:val="44"/>
-        </w:rPr>
-        <w:t xml:space="preserve"> </w:t>
-      </w:r>
-      <w:r>
-        <w:rPr>
-          <w:b/>
-          <w:bCs/>
-          <w:sz w:val="44"/>
-          <w:szCs w:val="44"/>
-        </w:rPr>
-        <w:t xml:space="preserve"> DE</w:t>
-      </w:r>
-      <w:proofErr w:type="gramEnd"/>
-      <w:r>
-        <w:rPr>
-          <w:b/>
-          <w:bCs/>
-          <w:sz w:val="44"/>
-          <w:szCs w:val="44"/>
-        </w:rPr>
-        <w:t xml:space="preserve"> DICIEMBRE 2021</w:t>
-      </w:r>
-    </w:p>
-    <w:p>
-      <w:pPr>
-        <w:jc w:val="center"/>
-        <w:rPr>
-          <w:b/>
-          <w:bCs/>
-          <w:sz w:val="44"/>
-          <w:szCs w:val="44"/>
-        </w:rPr>
-      </w:pPr>
-    </w:p>
-    <w:p>
-      <w:pPr>
-        <w:rPr>
-          <w:sz w:val="44"/>
-          <w:szCs w:val="44"/>
-        </w:rPr>
-      </w:pPr>
-      <w:r>
-        <w:rPr>
-          <w:b/>
-          <w:bCs/>
-          <w:sz w:val="44"/>
-          <w:szCs w:val="44"/>
-        </w:rPr>
-        <w:t xml:space="preserve">PARA:     </w:t>
-      </w:r>
-      <w:r>
-        <w:rPr>
-          <w:sz w:val="44"/>
-          <w:szCs w:val="44"/>
-        </w:rPr>
-        <w:t xml:space="preserve">CENTRAL </w:t>
-      </w:r>
-      <w:r>
-        <w:rPr>
-          <w:sz w:val="44"/>
-          <w:szCs w:val="44"/>
-        </w:rPr>
-        <w:t xml:space="preserve"> </w:t>
-      </w:r>
-    </w:p>
-    <w:p>
-      <w:pPr>
-        <w:rPr>
-          <w:sz w:val="44"/>
-          <w:szCs w:val="44"/>
-        </w:rPr>
-      </w:pPr>
-      <w:r>
-        <w:rPr>
-          <w:sz w:val="44"/>
-          <w:szCs w:val="44"/>
-        </w:rPr>
-        <w:t xml:space="preserve">DE: </w:t>
-      </w:r>
-      <w:r>
-        <w:rPr>
-          <w:sz w:val="44"/>
-          <w:szCs w:val="44"/>
-        </w:rPr>
-        <w:tab/>
-      </w:r>
-      <w:r>
-        <w:rPr>
-          <w:sz w:val="44"/>
-          <w:szCs w:val="44"/>
-        </w:rPr>
-        <w:tab/>
-        <w:t xml:space="preserve">   DIRECCION GENERAL </w:t>
-      </w:r>
-    </w:p>
-    <w:p>
-      <w:pPr>
-        <w:rPr>
-          <w:b/>
-          <w:bCs/>
-          <w:sz w:val="44"/>
-          <w:szCs w:val="44"/>
-        </w:rPr>
-      </w:pPr>
-      <w:r>
-        <w:rPr>
-          <w:sz w:val="44"/>
-          <w:szCs w:val="44"/>
-        </w:rPr>
-        <w:lastRenderedPageBreak/>
-        <w:t>ASUNTO</w:t>
-      </w:r>
-      <w:r>
-        <w:rPr>
-          <w:b/>
-          <w:bCs/>
-          <w:sz w:val="44"/>
-          <w:szCs w:val="44"/>
-          <w:highlight w:val="yellow"/>
-        </w:rPr>
-        <w:t xml:space="preserve">:  F A L T A S  </w:t>
-      </w:r>
-    </w:p>
-    <w:p>
-      <w:pPr>
-        <w:rPr>
-          <w:sz w:val="44"/>
-          <w:szCs w:val="44"/>
-        </w:rPr>
-      </w:pPr>
-    </w:p>
-    <w:p>
-      <w:pPr>
-        <w:spacing w:line="360" w:lineRule="auto"/>
-        <w:rPr>
-          <w:sz w:val="44"/>
-          <w:szCs w:val="44"/>
-        </w:rPr>
-      </w:pPr>
-    </w:p>
-    <w:p>
-      <w:pPr>
-        <w:spacing w:line="360" w:lineRule="auto"/>
-        <w:jc w:val="both"/>
-        <w:rPr>
-          <w:sz w:val="44"/>
-          <w:szCs w:val="44"/>
-        </w:rPr>
-      </w:pPr>
-      <w:r>
-        <w:rPr>
-          <w:sz w:val="44"/>
-          <w:szCs w:val="44"/>
-        </w:rPr>
-        <w:tab/>
-        <w:t xml:space="preserve"> SE LES RECUERDA QUE LAS </w:t>
-      </w:r>
-      <w:proofErr w:type="gramStart"/>
-      <w:r>
-        <w:rPr>
-          <w:b/>
-          <w:sz w:val="44"/>
-          <w:szCs w:val="44"/>
-          <w:u w:val="single"/>
-        </w:rPr>
-        <w:t>FALTAS  CON</w:t>
-      </w:r>
-      <w:proofErr w:type="gramEnd"/>
-      <w:r>
-        <w:rPr>
-          <w:b/>
-          <w:sz w:val="44"/>
-          <w:szCs w:val="44"/>
-          <w:u w:val="single"/>
-        </w:rPr>
-        <w:t xml:space="preserve"> PERMISO   Y SIN  PERMISO</w:t>
-      </w:r>
-      <w:r>
-        <w:rPr>
-          <w:sz w:val="44"/>
-          <w:szCs w:val="44"/>
-        </w:rPr>
-        <w:t xml:space="preserve">  SE DESCUENTA LOS        $ 300.00  DE BONO</w:t>
-      </w:r>
-    </w:p>
-    <w:p>
-      <w:pPr>
-        <w:spacing w:line="360" w:lineRule="auto"/>
-        <w:jc w:val="both"/>
-        <w:rPr>
-          <w:sz w:val="44"/>
-          <w:szCs w:val="44"/>
-        </w:rPr>
-      </w:pPr>
-    </w:p>
-    <w:p>
-      <w:pPr>
-        <w:spacing w:line="360" w:lineRule="auto"/>
-        <w:jc w:val="both"/>
-        <w:rPr>
-          <w:sz w:val="44"/>
-          <w:szCs w:val="44"/>
-        </w:rPr>
-      </w:pPr>
-    </w:p>
-    <w:p>
-      <w:pPr>
-        <w:spacing w:line="360" w:lineRule="auto"/>
-        <w:jc w:val="both"/>
-        <w:rPr>
-          <w:sz w:val="44"/>
-          <w:szCs w:val="44"/>
-        </w:rPr>
-      </w:pPr>
-    </w:p>
-    <w:p>
-      <w:pPr>
-        <w:spacing w:line="360" w:lineRule="auto"/>
-        <w:jc w:val="both"/>
-        <w:rPr>
-          <w:sz w:val="44"/>
-          <w:szCs w:val="44"/>
-        </w:rPr>
-      </w:pPr>
-    </w:p>
-    <w:p>
-      <w:pPr>
-        <w:spacing w:line="360" w:lineRule="auto"/>
-        <w:jc w:val="both"/>
-        <w:rPr>
-          <w:b/>
-          <w:sz w:val="44"/>
-          <w:szCs w:val="44"/>
-          <w:u w:val="single"/>
-        </w:rPr>
-      </w:pPr>
-    </w:p>
-    <w:p>
-      <w:pPr>
-        <w:jc w:val="center"/>
-        <w:rPr>
-          <w:b/>
-          <w:bCs/>
-          <w:sz w:val="44"/>
-          <w:szCs w:val="44"/>
-        </w:rPr>
-      </w:pPr>
-      <w:r>
-        <w:rPr>
-          <w:b/>
-          <w:bCs/>
-          <w:sz w:val="44"/>
-          <w:szCs w:val="44"/>
-        </w:rPr>
-        <w:t>M E M O R A N DU M</w:t>
-      </w:r>
-    </w:p>
-    <w:p>
-      <w:pPr>
-        <w:rPr>
-          <w:b/>
-          <w:bCs/>
-          <w:sz w:val="44"/>
-          <w:szCs w:val="44"/>
-        </w:rPr>
-      </w:pPr>
-    </w:p>
-    <w:p>
-      <w:pPr>
-        <w:jc w:val="center"/>
-        <w:rPr>
-          <w:b/>
-          <w:bCs/>
-          <w:sz w:val="44"/>
-          <w:szCs w:val="44"/>
-        </w:rPr>
-      </w:pPr>
-      <w:r>
-        <w:rPr>
-          <w:b/>
-          <w:bCs/>
-          <w:sz w:val="44"/>
-          <w:szCs w:val="44"/>
-        </w:rPr>
-        <w:t>15 DE DICIEMBRE 2021</w:t>
-      </w:r>
-    </w:p>
-    <w:p>
-      <w:pPr>
-        <w:jc w:val="center"/>
-        <w:rPr>
-          <w:b/>
-          <w:bCs/>
-          <w:sz w:val="44"/>
-          <w:szCs w:val="44"/>
-        </w:rPr>
-      </w:pPr>
-    </w:p>
-    <w:p>
-      <w:pPr>
-        <w:rPr>
-          <w:sz w:val="44"/>
-          <w:szCs w:val="44"/>
-        </w:rPr>
-      </w:pPr>
-      <w:r>
-        <w:rPr>
-          <w:b/>
-          <w:bCs/>
-          <w:sz w:val="44"/>
-          <w:szCs w:val="44"/>
-        </w:rPr>
-        <w:t xml:space="preserve">PARA:     </w:t>
-      </w:r>
-      <w:r>
-        <w:rPr>
-          <w:sz w:val="44"/>
-          <w:szCs w:val="44"/>
-        </w:rPr>
-        <w:t>CENTRAL</w:t>
-      </w:r>
-    </w:p>
-    <w:p>
-      <w:pPr>
-        <w:rPr>
-          <w:sz w:val="44"/>
-          <w:szCs w:val="44"/>
-        </w:rPr>
-      </w:pPr>
-      <w:r>
-        <w:rPr>
-          <w:sz w:val="44"/>
-          <w:szCs w:val="44"/>
-        </w:rPr>
-        <w:lastRenderedPageBreak/>
-        <w:t xml:space="preserve">DE: </w:t>
-      </w:r>
-      <w:r>
-        <w:rPr>
-          <w:sz w:val="44"/>
-          <w:szCs w:val="44"/>
-        </w:rPr>
-        <w:tab/>
-      </w:r>
-      <w:r>
-        <w:rPr>
-          <w:sz w:val="44"/>
-          <w:szCs w:val="44"/>
-        </w:rPr>
-        <w:tab/>
-        <w:t xml:space="preserve">   DIRECCION GENERAL </w:t>
-      </w:r>
-    </w:p>
-    <w:p>
-      <w:pPr>
-        <w:rPr>
-          <w:b/>
-          <w:bCs/>
-          <w:sz w:val="44"/>
-          <w:szCs w:val="44"/>
-        </w:rPr>
-      </w:pPr>
-      <w:r>
-        <w:rPr>
-          <w:sz w:val="44"/>
-          <w:szCs w:val="44"/>
-        </w:rPr>
         <w:t>ASUNTO</w:t>
       </w:r>
       <w:r>
@@ -3174,7 +3453,7 @@
     </w:p>
     <w:sectPr>
       <w:pgSz w:w="12240" w:h="15840"/>
-      <w:pgMar w:top="1021" w:right="1701" w:bottom="1418" w:left="1701" w:header="709" w:footer="709" w:gutter="0"/>
+      <w:pgMar w:top="720" w:right="720" w:bottom="720" w:left="720" w:header="709" w:footer="709" w:gutter="0"/>
       <w:cols w:space="708"/>
       <w:docGrid w:linePitch="360"/>
     </w:sectPr>
@@ -3903,7 +4182,7 @@
 </file>
 
 <file path=customXml/itemProps1.xml><?xml version="1.0" encoding="utf-8"?>
-<ds:datastoreItem xmlns:ds="http://schemas.openxmlformats.org/officeDocument/2006/customXml" ds:itemID="{ABCC871A-87A8-44DA-BA8C-23629D31A6B6}">
+<ds:datastoreItem xmlns:ds="http://schemas.openxmlformats.org/officeDocument/2006/customXml" ds:itemID="{BD33789D-B197-422B-9B94-D0AEA4D91D48}">
   <ds:schemaRefs>
     <ds:schemaRef ds:uri="http://schemas.openxmlformats.org/officeDocument/2006/bibliography"/>
   </ds:schemaRefs>

</xml_diff>